<commit_message>
Add missing LDCE tables
</commit_message>
<xml_diff>
--- a/examples/LDCEExample.docx
+++ b/examples/LDCEExample.docx
@@ -928,17 +928,7 @@
         <w:pStyle w:val="Heading2"/>
       </w:pPr>
       <w:r>
-        <w:t xml:space="preserve">8. </w:t>
-      </w:r>
-    </w:p>
-    <w:p>
-      <w:pPr>
-        <w:spacing w:before="200" w:after="200"/>
-      </w:pPr>
-      <w:r>
-        <w:rPr>
-          <w:u w:val="single"/>
-        </w:rPr>
+        <w:t xml:space="preserve">8. Description of Existing Use, Building Works or Activity</w:t>
       </w:r>
     </w:p>
     <w:tbl>
@@ -967,14 +957,14 @@
         <w:tc>
           <w:p>
             <w:r>
-              <w:t xml:space="preserve"/>
-            </w:r>
-          </w:p>
-        </w:tc>
-        <w:tc>
-          <w:p>
-            <w:r>
-              <w:t xml:space="preserve"/>
+              <w:t xml:space="preserve">What is the existing site use(s) for which the certificate of lawfulness is being sought? Please fully describe each use and state which part of the land the use relates to</w:t>
+            </w:r>
+          </w:p>
+        </w:tc>
+        <w:tc>
+          <w:p>
+            <w:r>
+              <w:t xml:space="preserve">Not supplied</w:t>
             </w:r>
           </w:p>
         </w:tc>
@@ -985,7 +975,7 @@
         <w:pStyle w:val="Heading2"/>
       </w:pPr>
       <w:r>
-        <w:t xml:space="preserve">9. </w:t>
+        <w:t xml:space="preserve">9. Grounds For Application for a Lawful Development Certificate</w:t>
       </w:r>
     </w:p>
     <w:p>
@@ -993,9 +983,7 @@
         <w:spacing w:before="200" w:after="200"/>
       </w:pPr>
       <w:r>
-        <w:rPr>
-          <w:u w:val="single"/>
-        </w:rPr>
+        <w:t xml:space="preserve">Please state under what grounds is the certificate sought (you must tick at least one box):</w:t>
       </w:r>
     </w:p>
     <w:tbl>
@@ -1017,44 +1005,106 @@
         </w:tblCellMar>
       </w:tblPr>
       <w:tblGrid>
-        <w:gridCol w:w="100"/>
-        <w:gridCol w:w="100"/>
+        <w:gridCol w:w="5"/>
+        <w:gridCol w:w="95"/>
       </w:tblGrid>
       <w:tr>
         <w:tc>
           <w:p>
             <w:r>
-              <w:t xml:space="preserve"/>
-            </w:r>
-          </w:p>
-        </w:tc>
-        <w:tc>
-          <w:p>
-            <w:r>
-              <w:t xml:space="preserve"/>
+              <w:sym w:char="F071" w:font="Wingdings"/>
+            </w:r>
+          </w:p>
+        </w:tc>
+        <w:tc>
+          <w:p>
+            <w:r>
+              <w:t xml:space="preserve">The use began more than 10 years before the date of this application.</w:t>
+            </w:r>
+          </w:p>
+        </w:tc>
+      </w:tr>
+      <w:tr>
+        <w:tc>
+          <w:p>
+            <w:r>
+              <w:sym w:char="F071" w:font="Wingdings"/>
+            </w:r>
+          </w:p>
+        </w:tc>
+        <w:tc>
+          <w:p>
+            <w:r>
+              <w:t xml:space="preserve">The use, building works or activity in breach of condition began more than 10 years before the date of this application.</w:t>
+            </w:r>
+          </w:p>
+        </w:tc>
+      </w:tr>
+      <w:tr>
+        <w:tc>
+          <w:p>
+            <w:r>
+              <w:sym w:char="F071" w:font="Wingdings"/>
+            </w:r>
+          </w:p>
+        </w:tc>
+        <w:tc>
+          <w:p>
+            <w:r>
+              <w:t xml:space="preserve">The use began within the last 10 years, as a result of a change of use not requiring planning permission, and there has not been a change of use requiring planning permission in the last 10 years.</w:t>
+            </w:r>
+          </w:p>
+        </w:tc>
+      </w:tr>
+      <w:tr>
+        <w:tc>
+          <w:p>
+            <w:r>
+              <w:sym w:char="F071" w:font="Wingdings"/>
+            </w:r>
+          </w:p>
+        </w:tc>
+        <w:tc>
+          <w:p>
+            <w:r>
+              <w:t xml:space="preserve">The building works (for instance, building or engineering works) were substantially completed more than four years before the date of this application.</w:t>
+            </w:r>
+          </w:p>
+        </w:tc>
+      </w:tr>
+      <w:tr>
+        <w:tc>
+          <w:p>
+            <w:r>
+              <w:sym w:char="F071" w:font="Wingdings"/>
+            </w:r>
+          </w:p>
+        </w:tc>
+        <w:tc>
+          <w:p>
+            <w:r>
+              <w:t xml:space="preserve">The use as a single dwelling house began more than four years before the date of this application.</w:t>
+            </w:r>
+          </w:p>
+        </w:tc>
+      </w:tr>
+      <w:tr>
+        <w:tc>
+          <w:p>
+            <w:r>
+              <w:sym w:char="F071" w:font="Wingdings"/>
+            </w:r>
+          </w:p>
+        </w:tc>
+        <w:tc>
+          <w:p>
+            <w:r>
+              <w:t xml:space="preserve">Other - please specify (this might include claims that the change of use or building work was not development, or that it benefited from planning permission granted under the Act or by the General Permitted Development Order).</w:t>
             </w:r>
           </w:p>
         </w:tc>
       </w:tr>
     </w:tbl>
-    <w:p>
-      <w:pPr>
-        <w:pStyle w:val="Heading2"/>
-      </w:pPr>
-      <w:r>
-        <w:t xml:space="preserve">10. </w:t>
-      </w:r>
-    </w:p>
-    <w:p>
-      <w:pPr>
-        <w:spacing w:before="200" w:after="200"/>
-      </w:pPr>
-      <w:r>
-        <w:rPr>
-          <w:u w:val="single"/>
-        </w:rPr>
-      </w:r>
-    </w:p>
     <w:tbl>
       <w:tblPr>
         <w:tblW w:type="pct" w:w="100%"/>
@@ -1081,14 +1131,701 @@
         <w:tc>
           <w:p>
             <w:r>
-              <w:t xml:space="preserve"/>
-            </w:r>
-          </w:p>
-        </w:tc>
-        <w:tc>
-          <w:p>
-            <w:r>
-              <w:t xml:space="preserve"/>
+              <w:t xml:space="preserve">If the certificate is sought on 'Other' grounds please give details:</w:t>
+            </w:r>
+          </w:p>
+        </w:tc>
+        <w:tc>
+          <w:p>
+            <w:r>
+              <w:t xml:space="preserve">Not supplied</w:t>
+            </w:r>
+          </w:p>
+        </w:tc>
+      </w:tr>
+    </w:tbl>
+    <w:p>
+      <w:pPr>
+        <w:spacing w:before="200" w:after="200"/>
+      </w:pPr>
+      <w:r>
+        <w:t xml:space="preserve">If applicable, please give the reference number of any existing planning permission, lawful development certificate or enforcement notice affecting the application site. Include its date and the number of any condition being breached:</w:t>
+      </w:r>
+    </w:p>
+    <w:tbl>
+      <w:tblPr>
+        <w:tblW w:type="pct" w:w="100%"/>
+        <w:tblBorders>
+          <w:top w:val="single" w:color="auto" w:sz="4"/>
+          <w:left w:val="single" w:color="auto" w:sz="4"/>
+          <w:bottom w:val="single" w:color="auto" w:sz="4"/>
+          <w:right w:val="single" w:color="auto" w:sz="4"/>
+          <w:insideH w:val="single" w:color="auto" w:sz="4"/>
+          <w:insideV w:val="single" w:color="auto" w:sz="4"/>
+        </w:tblBorders>
+        <w:tblCellMar>
+          <w:top w:type="pct" w:w="1%"/>
+          <w:left w:type="pct" w:w="1%"/>
+          <w:bottom w:type="pct" w:w="1%"/>
+          <w:right w:type="pct" w:w="1%"/>
+        </w:tblCellMar>
+      </w:tblPr>
+      <w:tblGrid>
+        <w:gridCol w:w="100"/>
+        <w:gridCol w:w="100"/>
+      </w:tblGrid>
+      <w:tr>
+        <w:tc>
+          <w:p>
+            <w:r>
+              <w:t xml:space="preserve">Reference number:</w:t>
+            </w:r>
+          </w:p>
+        </w:tc>
+        <w:tc>
+          <w:p>
+            <w:r>
+              <w:t xml:space="preserve">Not supplied</w:t>
+            </w:r>
+          </w:p>
+        </w:tc>
+      </w:tr>
+      <w:tr>
+        <w:tc>
+          <w:p>
+            <w:r>
+              <w:t xml:space="preserve">Condition number:</w:t>
+            </w:r>
+          </w:p>
+        </w:tc>
+        <w:tc>
+          <w:p>
+            <w:r>
+              <w:t xml:space="preserve">Not supplied</w:t>
+            </w:r>
+          </w:p>
+        </w:tc>
+      </w:tr>
+      <w:tr>
+        <w:tc>
+          <w:p>
+            <w:r>
+              <w:t xml:space="preserve">Date (DD/MM/YYYY):</w:t>
+            </w:r>
+          </w:p>
+          <w:p>
+            <w:r>
+              <w:t xml:space="preserve">(must be pre application submission)</w:t>
+            </w:r>
+          </w:p>
+        </w:tc>
+        <w:tc>
+          <w:p>
+            <w:r>
+              <w:t xml:space="preserve">Not supplied</w:t>
+            </w:r>
+          </w:p>
+        </w:tc>
+      </w:tr>
+    </w:tbl>
+    <w:p>
+      <w:pPr>
+        <w:spacing w:before="200" w:after="200"/>
+      </w:pPr>
+      <w:r>
+        <w:t xml:space="preserve">Please state why a Lawful Development Certificate should be granted:</w:t>
+      </w:r>
+    </w:p>
+    <w:tbl>
+      <w:tblPr>
+        <w:tblW w:type="pct" w:w="100%"/>
+        <w:tblBorders>
+          <w:top w:val="single" w:color="auto" w:sz="4"/>
+          <w:left w:val="single" w:color="auto" w:sz="4"/>
+          <w:bottom w:val="single" w:color="auto" w:sz="4"/>
+          <w:right w:val="single" w:color="auto" w:sz="4"/>
+          <w:insideH w:val="single" w:color="auto" w:sz="4"/>
+          <w:insideV w:val="single" w:color="auto" w:sz="4"/>
+        </w:tblBorders>
+        <w:tblCellMar>
+          <w:top w:type="pct" w:w="1%"/>
+          <w:left w:type="pct" w:w="1%"/>
+          <w:bottom w:type="pct" w:w="1%"/>
+          <w:right w:type="pct" w:w="1%"/>
+        </w:tblCellMar>
+      </w:tblPr>
+      <w:tblGrid>
+        <w:gridCol w:w="100"/>
+      </w:tblGrid>
+      <w:tr>
+        <w:tc>
+          <w:p>
+            <w:r>
+              <w:t xml:space="preserve">Not supplied</w:t>
+            </w:r>
+          </w:p>
+        </w:tc>
+      </w:tr>
+    </w:tbl>
+    <w:p>
+      <w:pPr>
+        <w:pStyle w:val="Heading2"/>
+      </w:pPr>
+      <w:r>
+        <w:t xml:space="preserve">10. Information In Support of a Lawful Development Certificate</w:t>
+      </w:r>
+    </w:p>
+    <w:tbl>
+      <w:tblPr>
+        <w:tblW w:type="pct" w:w="100%"/>
+        <w:tblBorders>
+          <w:top w:val="single" w:color="auto" w:sz="4"/>
+          <w:left w:val="single" w:color="auto" w:sz="4"/>
+          <w:bottom w:val="single" w:color="auto" w:sz="4"/>
+          <w:right w:val="single" w:color="auto" w:sz="4"/>
+          <w:insideH w:val="single" w:color="auto" w:sz="4"/>
+          <w:insideV w:val="single" w:color="auto" w:sz="4"/>
+        </w:tblBorders>
+        <w:tblCellMar>
+          <w:top w:type="pct" w:w="1%"/>
+          <w:left w:type="pct" w:w="1%"/>
+          <w:bottom w:type="pct" w:w="1%"/>
+          <w:right w:type="pct" w:w="1%"/>
+        </w:tblCellMar>
+      </w:tblPr>
+      <w:tblGrid>
+        <w:gridCol w:w="100"/>
+        <w:gridCol w:w="100"/>
+      </w:tblGrid>
+      <w:tr>
+        <w:tc>
+          <w:p>
+            <w:r>
+              <w:t xml:space="preserve">When was the use or activity begun, or the building work substantially completed?</w:t>
+            </w:r>
+          </w:p>
+        </w:tc>
+        <w:tc>
+          <w:p>
+            <w:r>
+              <w:t xml:space="preserve">Not supplied</w:t>
+            </w:r>
+          </w:p>
+          <w:p>
+            <w:r>
+              <w:t xml:space="preserve"/>
+            </w:r>
+          </w:p>
+          <w:p>
+            <w:r>
+              <w:rPr>
+                <w:u w:val="single"/>
+              </w:rPr>
+              <w:t xml:space="preserve">Date (DD/MM/YYYY) (must be pre application submission)</w:t>
+            </w:r>
+          </w:p>
+        </w:tc>
+      </w:tr>
+      <w:tr>
+        <w:tc>
+          <w:p>
+            <w:r>
+              <w:t xml:space="preserve">In the case of an existing use or activity in breach of conditions has there been any interruption:</w:t>
+            </w:r>
+          </w:p>
+        </w:tc>
+        <w:tc>
+          <w:p>
+            <w:r>
+              <w:sym w:char="F071" w:font="Wingdings"/>
+            </w:r>
+            <w:r>
+              <w:t xml:space="preserve">Yes</w:t>
+            </w:r>
+          </w:p>
+          <w:p>
+            <w:r>
+              <w:sym w:char="F071" w:font="Wingdings"/>
+            </w:r>
+            <w:r>
+              <w:t xml:space="preserve">No</w:t>
+            </w:r>
+          </w:p>
+        </w:tc>
+      </w:tr>
+      <w:tr>
+        <w:tc>
+          <w:p>
+            <w:r>
+              <w:t xml:space="preserve">If Yes, please provide details of the dates, duration and any discontinuance of the development which is the subject of this application. If your application is based on the claim that a use or activity has been ongoing for a period of years, please state exactly when any interruption occurred:</w:t>
+            </w:r>
+          </w:p>
+        </w:tc>
+        <w:tc>
+          <w:p>
+            <w:r>
+              <w:t xml:space="preserve">Not supplied</w:t>
+            </w:r>
+          </w:p>
+        </w:tc>
+      </w:tr>
+      <w:tr>
+        <w:tc>
+          <w:p>
+            <w:r>
+              <w:t xml:space="preserve">In the case of an existing use of land, has there been any material change of use of the land since the start of the use for which a certificate is sought?</w:t>
+            </w:r>
+          </w:p>
+        </w:tc>
+        <w:tc>
+          <w:p>
+            <w:r>
+              <w:sym w:char="F071" w:font="Wingdings"/>
+            </w:r>
+            <w:r>
+              <w:t xml:space="preserve">Yes</w:t>
+            </w:r>
+          </w:p>
+          <w:p>
+            <w:r>
+              <w:sym w:char="F071" w:font="Wingdings"/>
+            </w:r>
+            <w:r>
+              <w:t xml:space="preserve">No</w:t>
+            </w:r>
+          </w:p>
+        </w:tc>
+      </w:tr>
+      <w:tr>
+        <w:tc>
+          <w:p>
+            <w:r>
+              <w:t xml:space="preserve">If Yes, please provide details:</w:t>
+            </w:r>
+          </w:p>
+        </w:tc>
+        <w:tc>
+          <w:p>
+            <w:r>
+              <w:t xml:space="preserve">Not supplied</w:t>
+            </w:r>
+          </w:p>
+        </w:tc>
+      </w:tr>
+      <w:tr>
+        <w:tc>
+          <w:p>
+            <w:r>
+              <w:t xml:space="preserve">Does the application for a Certificate relate to a residential use where the number of residential units has changed?</w:t>
+            </w:r>
+          </w:p>
+        </w:tc>
+        <w:tc>
+          <w:p>
+            <w:r>
+              <w:sym w:char="F071" w:font="Wingdings"/>
+            </w:r>
+            <w:r>
+              <w:t xml:space="preserve">Yes</w:t>
+            </w:r>
+          </w:p>
+          <w:p>
+            <w:r>
+              <w:sym w:char="F071" w:font="Wingdings"/>
+            </w:r>
+            <w:r>
+              <w:t xml:space="preserve">No</w:t>
+            </w:r>
+          </w:p>
+          <w:p>
+            <w:r>
+              <w:t xml:space="preserve"/>
+            </w:r>
+          </w:p>
+          <w:p>
+            <w:r>
+              <w:t xml:space="preserve">If Yes, complete table below</w:t>
+            </w:r>
+          </w:p>
+        </w:tc>
+      </w:tr>
+    </w:tbl>
+    <w:p>
+      <w:pPr>
+        <w:pStyle w:val="Heading3"/>
+      </w:pPr>
+      <w:r>
+        <w:t xml:space="preserve">Proposed Housing</w:t>
+      </w:r>
+    </w:p>
+    <w:tbl>
+      <w:tblPr>
+        <w:tblW w:type="pct" w:w="100%"/>
+        <w:tblBorders>
+          <w:top w:val="single" w:color="auto" w:sz="4"/>
+          <w:left w:val="single" w:color="auto" w:sz="4"/>
+          <w:bottom w:val="single" w:color="auto" w:sz="4"/>
+          <w:right w:val="single" w:color="auto" w:sz="4"/>
+          <w:insideH w:val="single" w:color="auto" w:sz="4"/>
+          <w:insideV w:val="single" w:color="auto" w:sz="4"/>
+        </w:tblBorders>
+        <w:tblCellMar>
+          <w:top w:type="pct" w:w="1%"/>
+          <w:left w:type="pct" w:w="1%"/>
+          <w:bottom w:type="pct" w:w="1%"/>
+          <w:right w:type="pct" w:w="1%"/>
+        </w:tblCellMar>
+      </w:tblPr>
+      <w:tblGrid>
+        <w:gridCol w:w="100"/>
+        <w:gridCol w:w="100"/>
+        <w:gridCol w:w="100"/>
+        <w:gridCol w:w="100"/>
+        <w:gridCol w:w="100"/>
+        <w:gridCol w:w="100"/>
+        <w:gridCol w:w="100"/>
+      </w:tblGrid>
+      <w:tr>
+        <w:tc>
+          <w:p/>
+        </w:tc>
+        <w:tc>
+          <w:tcPr>
+            <w:gridSpan w:val="5"/>
+          </w:tcPr>
+          <w:p>
+            <w:r>
+              <w:rPr>
+                <w:i/>
+                <w:iCs/>
+              </w:rPr>
+              <w:t xml:space="preserve">Number of bedrooms</w:t>
+            </w:r>
+          </w:p>
+        </w:tc>
+        <w:tc>
+          <w:p>
+            <w:r>
+              <w:rPr>
+                <w:i/>
+                <w:iCs/>
+              </w:rPr>
+              <w:t xml:space="preserve">Total</w:t>
+            </w:r>
+          </w:p>
+        </w:tc>
+      </w:tr>
+      <w:tr>
+        <w:tc>
+          <w:p>
+            <w:r>
+              <w:rPr>
+                <w:b/>
+                <w:bCs/>
+              </w:rPr>
+              <w:t xml:space="preserve">Market Housing</w:t>
+            </w:r>
+          </w:p>
+        </w:tc>
+        <w:tc>
+          <w:p>
+            <w:r>
+              <w:t xml:space="preserve">1</w:t>
+            </w:r>
+          </w:p>
+        </w:tc>
+        <w:tc>
+          <w:p>
+            <w:r>
+              <w:t xml:space="preserve">2</w:t>
+            </w:r>
+          </w:p>
+        </w:tc>
+        <w:tc>
+          <w:p>
+            <w:r>
+              <w:t xml:space="preserve">3</w:t>
+            </w:r>
+          </w:p>
+        </w:tc>
+        <w:tc>
+          <w:p>
+            <w:r>
+              <w:t xml:space="preserve">4+</w:t>
+            </w:r>
+          </w:p>
+        </w:tc>
+        <w:tc>
+          <w:p>
+            <w:r>
+              <w:t xml:space="preserve">Unknown</w:t>
+            </w:r>
+          </w:p>
+        </w:tc>
+        <w:tc>
+          <w:p/>
+        </w:tc>
+      </w:tr>
+      <w:tr>
+        <w:tc>
+          <w:p>
+            <w:r>
+              <w:t xml:space="preserve">Houses</w:t>
+            </w:r>
+          </w:p>
+        </w:tc>
+        <w:tc>
+          <w:p/>
+        </w:tc>
+        <w:tc>
+          <w:p/>
+        </w:tc>
+        <w:tc>
+          <w:p/>
+        </w:tc>
+        <w:tc>
+          <w:p/>
+        </w:tc>
+        <w:tc>
+          <w:p/>
+        </w:tc>
+        <w:tc>
+          <w:p/>
+        </w:tc>
+      </w:tr>
+      <w:tr>
+        <w:tc>
+          <w:p>
+            <w:r>
+              <w:t xml:space="preserve">Flats &amp; Maisonettes</w:t>
+            </w:r>
+          </w:p>
+        </w:tc>
+        <w:tc>
+          <w:p/>
+        </w:tc>
+        <w:tc>
+          <w:p/>
+        </w:tc>
+        <w:tc>
+          <w:p/>
+        </w:tc>
+        <w:tc>
+          <w:p/>
+        </w:tc>
+        <w:tc>
+          <w:p/>
+        </w:tc>
+        <w:tc>
+          <w:p/>
+        </w:tc>
+      </w:tr>
+      <w:tr>
+        <w:tc>
+          <w:p>
+            <w:r>
+              <w:t xml:space="preserve">Live-work Units</w:t>
+            </w:r>
+          </w:p>
+        </w:tc>
+        <w:tc>
+          <w:p/>
+        </w:tc>
+        <w:tc>
+          <w:p/>
+        </w:tc>
+        <w:tc>
+          <w:p/>
+        </w:tc>
+        <w:tc>
+          <w:p/>
+        </w:tc>
+        <w:tc>
+          <w:p/>
+        </w:tc>
+        <w:tc>
+          <w:p/>
+        </w:tc>
+      </w:tr>
+      <w:tr>
+        <w:tc>
+          <w:p>
+            <w:r>
+              <w:t xml:space="preserve">Cluster Flats</w:t>
+            </w:r>
+          </w:p>
+        </w:tc>
+        <w:tc>
+          <w:p/>
+        </w:tc>
+        <w:tc>
+          <w:p/>
+        </w:tc>
+        <w:tc>
+          <w:p/>
+        </w:tc>
+        <w:tc>
+          <w:p/>
+        </w:tc>
+        <w:tc>
+          <w:p/>
+        </w:tc>
+        <w:tc>
+          <w:p/>
+        </w:tc>
+      </w:tr>
+      <w:tr>
+        <w:tc>
+          <w:p>
+            <w:r>
+              <w:t xml:space="preserve">Sheltered Housing</w:t>
+            </w:r>
+          </w:p>
+        </w:tc>
+        <w:tc>
+          <w:p/>
+        </w:tc>
+        <w:tc>
+          <w:p/>
+        </w:tc>
+        <w:tc>
+          <w:p/>
+        </w:tc>
+        <w:tc>
+          <w:p/>
+        </w:tc>
+        <w:tc>
+          <w:p/>
+        </w:tc>
+        <w:tc>
+          <w:p/>
+        </w:tc>
+      </w:tr>
+      <w:tr>
+        <w:tc>
+          <w:p>
+            <w:r>
+              <w:t xml:space="preserve">Bedsit/Studios</w:t>
+            </w:r>
+          </w:p>
+        </w:tc>
+        <w:tc>
+          <w:p/>
+        </w:tc>
+        <w:tc>
+          <w:p/>
+        </w:tc>
+        <w:tc>
+          <w:p/>
+        </w:tc>
+        <w:tc>
+          <w:p/>
+        </w:tc>
+        <w:tc>
+          <w:p/>
+        </w:tc>
+        <w:tc>
+          <w:p/>
+        </w:tc>
+      </w:tr>
+      <w:tr>
+        <w:tc>
+          <w:p>
+            <w:r>
+              <w:t xml:space="preserve">Unknown</w:t>
+            </w:r>
+          </w:p>
+        </w:tc>
+        <w:tc>
+          <w:p/>
+        </w:tc>
+        <w:tc>
+          <w:p/>
+        </w:tc>
+        <w:tc>
+          <w:p/>
+        </w:tc>
+        <w:tc>
+          <w:p/>
+        </w:tc>
+        <w:tc>
+          <w:p/>
+        </w:tc>
+        <w:tc>
+          <w:p/>
+        </w:tc>
+      </w:tr>
+      <w:tr>
+        <w:tc>
+          <w:tcPr>
+            <w:gridSpan w:val="6"/>
+          </w:tcPr>
+          <w:p>
+            <w:r>
+              <w:rPr>
+                <w:b/>
+                <w:bCs/>
+              </w:rPr>
+              <w:t xml:space="preserve">Total:</w:t>
+            </w:r>
+          </w:p>
+        </w:tc>
+        <w:tc>
+          <w:p>
+            <w:r>
+              <w:t xml:space="preserve">Enter if relevant</w:t>
+            </w:r>
+          </w:p>
+        </w:tc>
+      </w:tr>
+    </w:tbl>
+    <w:tbl>
+      <w:tblPr>
+        <w:tblW w:type="pct" w:w="100%"/>
+        <w:tblBorders>
+          <w:top w:val="single" w:color="auto" w:sz="4"/>
+          <w:left w:val="single" w:color="auto" w:sz="4"/>
+          <w:bottom w:val="single" w:color="auto" w:sz="4"/>
+          <w:right w:val="single" w:color="auto" w:sz="4"/>
+          <w:insideH w:val="single" w:color="auto" w:sz="4"/>
+          <w:insideV w:val="single" w:color="auto" w:sz="4"/>
+        </w:tblBorders>
+        <w:tblCellMar>
+          <w:top w:type="pct" w:w="1%"/>
+          <w:left w:type="pct" w:w="1%"/>
+          <w:bottom w:type="pct" w:w="1%"/>
+          <w:right w:type="pct" w:w="1%"/>
+        </w:tblCellMar>
+      </w:tblPr>
+      <w:tblGrid>
+        <w:gridCol w:w="100"/>
+        <w:gridCol w:w="100"/>
+      </w:tblGrid>
+      <w:tr>
+        <w:tc>
+          <w:p>
+            <w:r>
+              <w:t xml:space="preserve">Social/ Intermediate/ Key Worker Housing</w:t>
+            </w:r>
+          </w:p>
+        </w:tc>
+        <w:tc>
+          <w:p>
+            <w:r>
+              <w:sym w:char="F071" w:font="Wingdings"/>
+            </w:r>
+            <w:r>
+              <w:t xml:space="preserve">None relevant</w:t>
+            </w:r>
+          </w:p>
+          <w:p>
+            <w:r>
+              <w:t xml:space="preserve"/>
+            </w:r>
+          </w:p>
+          <w:p>
+            <w:r>
+              <w:t xml:space="preserve">(If relevant to the application,  set out details in a table like the above)</w:t>
             </w:r>
           </w:p>
         </w:tc>

</xml_diff>

<commit_message>
Generate a fresh build
</commit_message>
<xml_diff>
--- a/examples/LDCEExample.docx
+++ b/examples/LDCEExample.docx
@@ -1269,6 +1269,335 @@
     </w:tbl>
     <w:p>
       <w:pPr>
+        <w:pStyle w:val="Heading3"/>
+      </w:pPr>
+      <w:r>
+        <w:t xml:space="preserve">Exisiting Housing</w:t>
+      </w:r>
+    </w:p>
+    <w:tbl>
+      <w:tblPr>
+        <w:tblW w:type="pct" w:w="100%"/>
+        <w:tblBorders>
+          <w:top w:val="single" w:color="auto" w:sz="4"/>
+          <w:left w:val="single" w:color="auto" w:sz="4"/>
+          <w:bottom w:val="single" w:color="auto" w:sz="4"/>
+          <w:right w:val="single" w:color="auto" w:sz="4"/>
+          <w:insideH w:val="single" w:color="auto" w:sz="4"/>
+          <w:insideV w:val="single" w:color="auto" w:sz="4"/>
+        </w:tblBorders>
+        <w:tblCellMar>
+          <w:top w:type="pct" w:w="1%"/>
+          <w:left w:type="pct" w:w="1%"/>
+          <w:bottom w:type="pct" w:w="1%"/>
+          <w:right w:type="pct" w:w="1%"/>
+        </w:tblCellMar>
+      </w:tblPr>
+      <w:tblGrid>
+        <w:gridCol w:w="100"/>
+        <w:gridCol w:w="100"/>
+        <w:gridCol w:w="100"/>
+        <w:gridCol w:w="100"/>
+        <w:gridCol w:w="100"/>
+        <w:gridCol w:w="100"/>
+        <w:gridCol w:w="100"/>
+      </w:tblGrid>
+      <w:tr>
+        <w:tc>
+          <w:p/>
+        </w:tc>
+        <w:tc>
+          <w:tcPr>
+            <w:gridSpan w:val="5"/>
+          </w:tcPr>
+          <w:p>
+            <w:r>
+              <w:rPr>
+                <w:i/>
+                <w:iCs/>
+              </w:rPr>
+              <w:t xml:space="preserve">Number of bedrooms</w:t>
+            </w:r>
+          </w:p>
+        </w:tc>
+        <w:tc>
+          <w:p>
+            <w:r>
+              <w:rPr>
+                <w:i/>
+                <w:iCs/>
+              </w:rPr>
+              <w:t xml:space="preserve">Total</w:t>
+            </w:r>
+          </w:p>
+        </w:tc>
+      </w:tr>
+      <w:tr>
+        <w:tc>
+          <w:p>
+            <w:r>
+              <w:rPr>
+                <w:b/>
+                <w:bCs/>
+              </w:rPr>
+              <w:t xml:space="preserve">Market Housing</w:t>
+            </w:r>
+          </w:p>
+        </w:tc>
+        <w:tc>
+          <w:p>
+            <w:r>
+              <w:t xml:space="preserve">1</w:t>
+            </w:r>
+          </w:p>
+        </w:tc>
+        <w:tc>
+          <w:p>
+            <w:r>
+              <w:t xml:space="preserve">2</w:t>
+            </w:r>
+          </w:p>
+        </w:tc>
+        <w:tc>
+          <w:p>
+            <w:r>
+              <w:t xml:space="preserve">3</w:t>
+            </w:r>
+          </w:p>
+        </w:tc>
+        <w:tc>
+          <w:p>
+            <w:r>
+              <w:t xml:space="preserve">4+</w:t>
+            </w:r>
+          </w:p>
+        </w:tc>
+        <w:tc>
+          <w:p>
+            <w:r>
+              <w:t xml:space="preserve">Unknown</w:t>
+            </w:r>
+          </w:p>
+        </w:tc>
+        <w:tc>
+          <w:p/>
+        </w:tc>
+      </w:tr>
+      <w:tr>
+        <w:tc>
+          <w:p>
+            <w:r>
+              <w:t xml:space="preserve">Houses</w:t>
+            </w:r>
+          </w:p>
+        </w:tc>
+        <w:tc>
+          <w:p/>
+        </w:tc>
+        <w:tc>
+          <w:p/>
+        </w:tc>
+        <w:tc>
+          <w:p/>
+        </w:tc>
+        <w:tc>
+          <w:p/>
+        </w:tc>
+        <w:tc>
+          <w:p/>
+        </w:tc>
+        <w:tc>
+          <w:p/>
+        </w:tc>
+      </w:tr>
+      <w:tr>
+        <w:tc>
+          <w:p>
+            <w:r>
+              <w:t xml:space="preserve">Flats &amp; Maisonettes</w:t>
+            </w:r>
+          </w:p>
+        </w:tc>
+        <w:tc>
+          <w:p/>
+        </w:tc>
+        <w:tc>
+          <w:p/>
+        </w:tc>
+        <w:tc>
+          <w:p/>
+        </w:tc>
+        <w:tc>
+          <w:p/>
+        </w:tc>
+        <w:tc>
+          <w:p/>
+        </w:tc>
+        <w:tc>
+          <w:p/>
+        </w:tc>
+      </w:tr>
+      <w:tr>
+        <w:tc>
+          <w:p>
+            <w:r>
+              <w:t xml:space="preserve">Live-work Units</w:t>
+            </w:r>
+          </w:p>
+        </w:tc>
+        <w:tc>
+          <w:p/>
+        </w:tc>
+        <w:tc>
+          <w:p/>
+        </w:tc>
+        <w:tc>
+          <w:p/>
+        </w:tc>
+        <w:tc>
+          <w:p/>
+        </w:tc>
+        <w:tc>
+          <w:p/>
+        </w:tc>
+        <w:tc>
+          <w:p/>
+        </w:tc>
+      </w:tr>
+      <w:tr>
+        <w:tc>
+          <w:p>
+            <w:r>
+              <w:t xml:space="preserve">Cluster Flats</w:t>
+            </w:r>
+          </w:p>
+        </w:tc>
+        <w:tc>
+          <w:p/>
+        </w:tc>
+        <w:tc>
+          <w:p/>
+        </w:tc>
+        <w:tc>
+          <w:p/>
+        </w:tc>
+        <w:tc>
+          <w:p/>
+        </w:tc>
+        <w:tc>
+          <w:p/>
+        </w:tc>
+        <w:tc>
+          <w:p/>
+        </w:tc>
+      </w:tr>
+      <w:tr>
+        <w:tc>
+          <w:p>
+            <w:r>
+              <w:t xml:space="preserve">Sheltered Housing</w:t>
+            </w:r>
+          </w:p>
+        </w:tc>
+        <w:tc>
+          <w:p/>
+        </w:tc>
+        <w:tc>
+          <w:p/>
+        </w:tc>
+        <w:tc>
+          <w:p/>
+        </w:tc>
+        <w:tc>
+          <w:p/>
+        </w:tc>
+        <w:tc>
+          <w:p/>
+        </w:tc>
+        <w:tc>
+          <w:p/>
+        </w:tc>
+      </w:tr>
+      <w:tr>
+        <w:tc>
+          <w:p>
+            <w:r>
+              <w:t xml:space="preserve">Bedsit/Studios</w:t>
+            </w:r>
+          </w:p>
+        </w:tc>
+        <w:tc>
+          <w:p/>
+        </w:tc>
+        <w:tc>
+          <w:p/>
+        </w:tc>
+        <w:tc>
+          <w:p/>
+        </w:tc>
+        <w:tc>
+          <w:p/>
+        </w:tc>
+        <w:tc>
+          <w:p/>
+        </w:tc>
+        <w:tc>
+          <w:p/>
+        </w:tc>
+      </w:tr>
+      <w:tr>
+        <w:tc>
+          <w:p>
+            <w:r>
+              <w:t xml:space="preserve">Unknown</w:t>
+            </w:r>
+          </w:p>
+        </w:tc>
+        <w:tc>
+          <w:p/>
+        </w:tc>
+        <w:tc>
+          <w:p/>
+        </w:tc>
+        <w:tc>
+          <w:p/>
+        </w:tc>
+        <w:tc>
+          <w:p/>
+        </w:tc>
+        <w:tc>
+          <w:p/>
+        </w:tc>
+        <w:tc>
+          <w:p/>
+        </w:tc>
+      </w:tr>
+      <w:tr>
+        <w:tc>
+          <w:tcPr>
+            <w:gridSpan w:val="6"/>
+          </w:tcPr>
+          <w:p>
+            <w:r>
+              <w:rPr>
+                <w:b/>
+                <w:bCs/>
+              </w:rPr>
+              <w:t xml:space="preserve">Total:</w:t>
+            </w:r>
+          </w:p>
+        </w:tc>
+        <w:tc>
+          <w:p>
+            <w:r>
+              <w:t xml:space="preserve">Enter if relevant</w:t>
+            </w:r>
+          </w:p>
+        </w:tc>
+      </w:tr>
+    </w:tbl>
+    <w:p>
+      <w:pPr>
         <w:pStyle w:val="Heading2"/>
       </w:pPr>
       <w:r>
@@ -2169,7 +2498,7 @@
         <w:pStyle w:val="Heading2"/>
       </w:pPr>
       <w:r>
-        <w:t xml:space="preserve">10. Declaration</w:t>
+        <w:t xml:space="preserve">12. Declaration</w:t>
       </w:r>
     </w:p>
     <w:p>
@@ -2288,7 +2617,7 @@
         <w:pStyle w:val="Heading2"/>
       </w:pPr>
       <w:r>
-        <w:t xml:space="preserve">11. Applicant Contact Details</w:t>
+        <w:t xml:space="preserve">13. Applicant Contact Details</w:t>
       </w:r>
     </w:p>
     <w:tbl>
@@ -2345,7 +2674,7 @@
         <w:tc>
           <w:p>
             <w:r>
-              <w:t xml:space="preserve">majad.ali@buckinghamshire.gov.uk</w:t>
+              <w:t xml:space="preserve">test@buckinghamshire.gov.uk</w:t>
             </w:r>
           </w:p>
         </w:tc>
@@ -2356,7 +2685,7 @@
         <w:pStyle w:val="Heading2"/>
       </w:pPr>
       <w:r>
-        <w:t xml:space="preserve">12. Agent Contact Details</w:t>
+        <w:t xml:space="preserve">14. Agent Contact Details</w:t>
       </w:r>
     </w:p>
     <w:tbl>
@@ -2424,7 +2753,7 @@
         <w:pStyle w:val="Heading2"/>
       </w:pPr>
       <w:r>
-        <w:t xml:space="preserve">13. Site Visit</w:t>
+        <w:t xml:space="preserve">15. Site Visit</w:t>
       </w:r>
     </w:p>
     <w:tbl>

</xml_diff>

<commit_message>
Add styling and fill in missing fields
</commit_message>
<xml_diff>
--- a/examples/LDCEExample.docx
+++ b/examples/LDCEExample.docx
@@ -5,24 +5,52 @@
     <w:p>
       <w:pPr>
         <w:pStyle w:val="Heading1"/>
+        <w:spacing w:after="120"/>
+        <w:jc w:val="left"/>
       </w:pPr>
       <w:r>
+        <w:rPr>
+          <w:b/>
+          <w:bCs/>
+          <w:color w:val="000000"/>
+          <w:sz w:val="54"/>
+          <w:szCs w:val="54"/>
+          <w:rFonts w:ascii="Arial" w:cs="Arial" w:eastAsia="Arial" w:hAnsi="Arial"/>
+        </w:rPr>
         <w:t xml:space="preserve">Application for a Lawful Development Certificate - Existing</w:t>
       </w:r>
     </w:p>
     <w:p>
       <w:pPr>
         <w:pStyle w:val="Heading2"/>
+        <w:spacing w:before="240" w:after="120"/>
+        <w:jc w:val="left"/>
       </w:pPr>
       <w:r>
+        <w:rPr>
+          <w:color w:val="000000"/>
+          <w:sz w:val="32"/>
+          <w:szCs w:val="32"/>
+          <w:rFonts w:ascii="Arial" w:cs="Arial" w:eastAsia="Arial" w:hAnsi="Arial"/>
+        </w:rPr>
         <w:t xml:space="preserve">Town and Country Planning Act 1990: Section 191 as amended by section 10 of the Planning and Compensation Act 1991. Town and Country Planning (Development Management Procedure) (England) Order 2015</w:t>
       </w:r>
     </w:p>
     <w:p>
       <w:pPr>
         <w:pStyle w:val="Heading2"/>
+        <w:spacing w:before="480" w:after="240"/>
+        <w:jc w:val="left"/>
       </w:pPr>
       <w:r>
+        <w:rPr>
+          <w:b/>
+          <w:bCs/>
+          <w:color w:val="000000"/>
+          <w:sz w:val="32"/>
+          <w:szCs w:val="32"/>
+          <w:rFonts w:ascii="Arial" w:cs="Arial" w:eastAsia="Arial" w:hAnsi="Arial"/>
+        </w:rPr>
         <w:t xml:space="preserve">1. Applicant Name and Address</w:t>
       </w:r>
     </w:p>
@@ -37,12 +65,6 @@
           <w:insideH w:val="single" w:color="auto" w:sz="4"/>
           <w:insideV w:val="single" w:color="auto" w:sz="4"/>
         </w:tblBorders>
-        <w:tblCellMar>
-          <w:top w:type="pct" w:w="1%"/>
-          <w:left w:type="pct" w:w="1%"/>
-          <w:bottom w:type="pct" w:w="1%"/>
-          <w:right w:type="pct" w:w="1%"/>
-        </w:tblCellMar>
       </w:tblPr>
       <w:tblGrid>
         <w:gridCol w:w="100"/>
@@ -51,6 +73,9 @@
       <w:tr>
         <w:tc>
           <w:p>
+            <w:pPr>
+              <w:pStyle w:val="styled"/>
+            </w:pPr>
             <w:r>
               <w:t xml:space="preserve">Name</w:t>
             </w:r>
@@ -58,6 +83,9 @@
         </w:tc>
         <w:tc>
           <w:p>
+            <w:pPr>
+              <w:pStyle w:val="styled"/>
+            </w:pPr>
             <w:r>
               <w:t xml:space="preserve">Test Name</w:t>
             </w:r>
@@ -67,6 +95,9 @@
       <w:tr>
         <w:tc>
           <w:p>
+            <w:pPr>
+              <w:pStyle w:val="styled"/>
+            </w:pPr>
             <w:r>
               <w:t xml:space="preserve">Address</w:t>
             </w:r>
@@ -74,9 +105,9 @@
         </w:tc>
         <w:tc>
           <w:p>
-            <w:r>
-              <w:t xml:space="preserve"/>
-            </w:r>
+            <w:pPr>
+              <w:pStyle w:val="styled"/>
+            </w:pPr>
           </w:p>
         </w:tc>
       </w:tr>
@@ -84,8 +115,18 @@
     <w:p>
       <w:pPr>
         <w:pStyle w:val="Heading2"/>
+        <w:spacing w:before="480" w:after="240"/>
+        <w:jc w:val="left"/>
       </w:pPr>
       <w:r>
+        <w:rPr>
+          <w:b/>
+          <w:bCs/>
+          <w:color w:val="000000"/>
+          <w:sz w:val="32"/>
+          <w:szCs w:val="32"/>
+          <w:rFonts w:ascii="Arial" w:cs="Arial" w:eastAsia="Arial" w:hAnsi="Arial"/>
+        </w:rPr>
         <w:t xml:space="preserve">2. Agent Name and Address</w:t>
       </w:r>
     </w:p>
@@ -100,12 +141,6 @@
           <w:insideH w:val="single" w:color="auto" w:sz="4"/>
           <w:insideV w:val="single" w:color="auto" w:sz="4"/>
         </w:tblBorders>
-        <w:tblCellMar>
-          <w:top w:type="pct" w:w="1%"/>
-          <w:left w:type="pct" w:w="1%"/>
-          <w:bottom w:type="pct" w:w="1%"/>
-          <w:right w:type="pct" w:w="1%"/>
-        </w:tblCellMar>
       </w:tblPr>
       <w:tblGrid>
         <w:gridCol w:w="100"/>
@@ -114,6 +149,9 @@
       <w:tr>
         <w:tc>
           <w:p>
+            <w:pPr>
+              <w:pStyle w:val="styled"/>
+            </w:pPr>
             <w:r>
               <w:t xml:space="preserve">Is there an agent?</w:t>
             </w:r>
@@ -121,6 +159,9 @@
         </w:tc>
         <w:tc>
           <w:p>
+            <w:pPr>
+              <w:pStyle w:val="styled"/>
+            </w:pPr>
             <w:r>
               <w:t xml:space="preserve">No</w:t>
             </w:r>
@@ -130,6 +171,9 @@
       <w:tr>
         <w:tc>
           <w:p>
+            <w:pPr>
+              <w:pStyle w:val="styled"/>
+            </w:pPr>
             <w:r>
               <w:t xml:space="preserve">Agent name</w:t>
             </w:r>
@@ -137,6 +181,9 @@
         </w:tc>
         <w:tc>
           <w:p>
+            <w:pPr>
+              <w:pStyle w:val="styled"/>
+            </w:pPr>
             <w:r>
               <w:t xml:space="preserve"> </w:t>
             </w:r>
@@ -146,6 +193,9 @@
       <w:tr>
         <w:tc>
           <w:p>
+            <w:pPr>
+              <w:pStyle w:val="styled"/>
+            </w:pPr>
             <w:r>
               <w:t xml:space="preserve">Agent address</w:t>
             </w:r>
@@ -153,9 +203,9 @@
         </w:tc>
         <w:tc>
           <w:p>
-            <w:r>
-              <w:t xml:space="preserve"/>
-            </w:r>
+            <w:pPr>
+              <w:pStyle w:val="styled"/>
+            </w:pPr>
           </w:p>
         </w:tc>
       </w:tr>
@@ -163,8 +213,18 @@
     <w:p>
       <w:pPr>
         <w:pStyle w:val="Heading2"/>
+        <w:spacing w:before="480" w:after="240"/>
+        <w:jc w:val="left"/>
       </w:pPr>
       <w:r>
+        <w:rPr>
+          <w:b/>
+          <w:bCs/>
+          <w:color w:val="000000"/>
+          <w:sz w:val="32"/>
+          <w:szCs w:val="32"/>
+          <w:rFonts w:ascii="Arial" w:cs="Arial" w:eastAsia="Arial" w:hAnsi="Arial"/>
+        </w:rPr>
         <w:t xml:space="preserve">3. Site Address details</w:t>
       </w:r>
     </w:p>
@@ -179,12 +239,6 @@
           <w:insideH w:val="single" w:color="auto" w:sz="4"/>
           <w:insideV w:val="single" w:color="auto" w:sz="4"/>
         </w:tblBorders>
-        <w:tblCellMar>
-          <w:top w:type="pct" w:w="1%"/>
-          <w:left w:type="pct" w:w="1%"/>
-          <w:bottom w:type="pct" w:w="1%"/>
-          <w:right w:type="pct" w:w="1%"/>
-        </w:tblCellMar>
       </w:tblPr>
       <w:tblGrid>
         <w:gridCol w:w="100"/>
@@ -193,6 +247,9 @@
       <w:tr>
         <w:tc>
           <w:p>
+            <w:pPr>
+              <w:pStyle w:val="styled"/>
+            </w:pPr>
             <w:r>
               <w:t xml:space="preserve">Is the applicant’s address the same as the site address?</w:t>
             </w:r>
@@ -200,15 +257,18 @@
         </w:tc>
         <w:tc>
           <w:p>
-            <w:r>
-              <w:t xml:space="preserve"/>
-            </w:r>
-          </w:p>
-        </w:tc>
-      </w:tr>
-      <w:tr>
-        <w:tc>
-          <w:p>
+            <w:pPr>
+              <w:pStyle w:val="styled"/>
+            </w:pPr>
+          </w:p>
+        </w:tc>
+      </w:tr>
+      <w:tr>
+        <w:tc>
+          <w:p>
+            <w:pPr>
+              <w:pStyle w:val="styled"/>
+            </w:pPr>
             <w:r>
               <w:t xml:space="preserve">Site address</w:t>
             </w:r>
@@ -216,9 +276,9 @@
         </w:tc>
         <w:tc>
           <w:p>
-            <w:r>
-              <w:t xml:space="preserve"/>
-            </w:r>
+            <w:pPr>
+              <w:pStyle w:val="styled"/>
+            </w:pPr>
           </w:p>
         </w:tc>
       </w:tr>
@@ -226,8 +286,18 @@
     <w:p>
       <w:pPr>
         <w:pStyle w:val="Heading2"/>
+        <w:spacing w:before="480" w:after="240"/>
+        <w:jc w:val="left"/>
       </w:pPr>
       <w:r>
+        <w:rPr>
+          <w:b/>
+          <w:bCs/>
+          <w:color w:val="000000"/>
+          <w:sz w:val="32"/>
+          <w:szCs w:val="32"/>
+          <w:rFonts w:ascii="Arial" w:cs="Arial" w:eastAsia="Arial" w:hAnsi="Arial"/>
+        </w:rPr>
         <w:t xml:space="preserve">4. Pre-application advice</w:t>
       </w:r>
     </w:p>
@@ -242,12 +312,6 @@
           <w:insideH w:val="single" w:color="auto" w:sz="4"/>
           <w:insideV w:val="single" w:color="auto" w:sz="4"/>
         </w:tblBorders>
-        <w:tblCellMar>
-          <w:top w:type="pct" w:w="1%"/>
-          <w:left w:type="pct" w:w="1%"/>
-          <w:bottom w:type="pct" w:w="1%"/>
-          <w:right w:type="pct" w:w="1%"/>
-        </w:tblCellMar>
       </w:tblPr>
       <w:tblGrid>
         <w:gridCol w:w="100"/>
@@ -256,6 +320,9 @@
       <w:tr>
         <w:tc>
           <w:p>
+            <w:pPr>
+              <w:pStyle w:val="styled"/>
+            </w:pPr>
             <w:r>
               <w:t xml:space="preserve">Has assistance or prior advice been sought from the local authority about this application?</w:t>
             </w:r>
@@ -263,6 +330,9 @@
         </w:tc>
         <w:tc>
           <w:p>
+            <w:pPr>
+              <w:pStyle w:val="styled"/>
+            </w:pPr>
             <w:r>
               <w:t xml:space="preserve">Yes</w:t>
             </w:r>
@@ -272,6 +342,9 @@
       <w:tr>
         <w:tc>
           <w:p>
+            <w:pPr>
+              <w:pStyle w:val="styled"/>
+            </w:pPr>
             <w:r>
               <w:t xml:space="preserve">Officer name</w:t>
             </w:r>
@@ -279,15 +352,18 @@
         </w:tc>
         <w:tc>
           <w:p>
-            <w:r>
-              <w:t xml:space="preserve"/>
-            </w:r>
-          </w:p>
-        </w:tc>
-      </w:tr>
-      <w:tr>
-        <w:tc>
-          <w:p>
+            <w:pPr>
+              <w:pStyle w:val="styled"/>
+            </w:pPr>
+          </w:p>
+        </w:tc>
+      </w:tr>
+      <w:tr>
+        <w:tc>
+          <w:p>
+            <w:pPr>
+              <w:pStyle w:val="styled"/>
+            </w:pPr>
             <w:r>
               <w:t xml:space="preserve">Pre-app reference</w:t>
             </w:r>
@@ -295,15 +371,18 @@
         </w:tc>
         <w:tc>
           <w:p>
-            <w:r>
-              <w:t xml:space="preserve"/>
-            </w:r>
-          </w:p>
-        </w:tc>
-      </w:tr>
-      <w:tr>
-        <w:tc>
-          <w:p>
+            <w:pPr>
+              <w:pStyle w:val="styled"/>
+            </w:pPr>
+          </w:p>
+        </w:tc>
+      </w:tr>
+      <w:tr>
+        <w:tc>
+          <w:p>
+            <w:pPr>
+              <w:pStyle w:val="styled"/>
+            </w:pPr>
             <w:r>
               <w:t xml:space="preserve">Date</w:t>
             </w:r>
@@ -311,15 +390,18 @@
         </w:tc>
         <w:tc>
           <w:p>
-            <w:r>
-              <w:t xml:space="preserve"/>
-            </w:r>
-          </w:p>
-        </w:tc>
-      </w:tr>
-      <w:tr>
-        <w:tc>
-          <w:p>
+            <w:pPr>
+              <w:pStyle w:val="styled"/>
+            </w:pPr>
+          </w:p>
+        </w:tc>
+      </w:tr>
+      <w:tr>
+        <w:tc>
+          <w:p>
+            <w:pPr>
+              <w:pStyle w:val="styled"/>
+            </w:pPr>
             <w:r>
               <w:t xml:space="preserve">Details of advice received</w:t>
             </w:r>
@@ -327,9 +409,9 @@
         </w:tc>
         <w:tc>
           <w:p>
-            <w:r>
-              <w:t xml:space="preserve"/>
-            </w:r>
+            <w:pPr>
+              <w:pStyle w:val="styled"/>
+            </w:pPr>
           </w:p>
         </w:tc>
       </w:tr>
@@ -337,8 +419,18 @@
     <w:p>
       <w:pPr>
         <w:pStyle w:val="Heading2"/>
+        <w:spacing w:before="480" w:after="240"/>
+        <w:jc w:val="left"/>
       </w:pPr>
       <w:r>
+        <w:rPr>
+          <w:b/>
+          <w:bCs/>
+          <w:color w:val="000000"/>
+          <w:sz w:val="32"/>
+          <w:szCs w:val="32"/>
+          <w:rFonts w:ascii="Arial" w:cs="Arial" w:eastAsia="Arial" w:hAnsi="Arial"/>
+        </w:rPr>
         <w:t xml:space="preserve">5. Interest in Land</w:t>
       </w:r>
     </w:p>
@@ -353,12 +445,6 @@
           <w:insideH w:val="single" w:color="auto" w:sz="4"/>
           <w:insideV w:val="single" w:color="auto" w:sz="4"/>
         </w:tblBorders>
-        <w:tblCellMar>
-          <w:top w:type="pct" w:w="1%"/>
-          <w:left w:type="pct" w:w="1%"/>
-          <w:bottom w:type="pct" w:w="1%"/>
-          <w:right w:type="pct" w:w="1%"/>
-        </w:tblCellMar>
       </w:tblPr>
       <w:tblGrid>
         <w:gridCol w:w="100"/>
@@ -367,6 +453,9 @@
       <w:tr>
         <w:tc>
           <w:p>
+            <w:pPr>
+              <w:pStyle w:val="styled"/>
+            </w:pPr>
             <w:r>
               <w:t xml:space="preserve">What is the applicant’s interest in the land?</w:t>
             </w:r>
@@ -374,15 +463,18 @@
         </w:tc>
         <w:tc>
           <w:p>
-            <w:r>
-              <w:t xml:space="preserve"/>
-            </w:r>
-          </w:p>
-        </w:tc>
-      </w:tr>
-      <w:tr>
-        <w:tc>
-          <w:p>
+            <w:pPr>
+              <w:pStyle w:val="styled"/>
+            </w:pPr>
+          </w:p>
+        </w:tc>
+      </w:tr>
+      <w:tr>
+        <w:tc>
+          <w:p>
+            <w:pPr>
+              <w:pStyle w:val="styled"/>
+            </w:pPr>
             <w:r>
               <w:t xml:space="preserve">If applicant is not the owner, do they know any owners?</w:t>
             </w:r>
@@ -390,15 +482,18 @@
         </w:tc>
         <w:tc>
           <w:p>
-            <w:r>
-              <w:t xml:space="preserve"/>
-            </w:r>
-          </w:p>
-        </w:tc>
-      </w:tr>
-      <w:tr>
-        <w:tc>
-          <w:p>
+            <w:pPr>
+              <w:pStyle w:val="styled"/>
+            </w:pPr>
+          </w:p>
+        </w:tc>
+      </w:tr>
+      <w:tr>
+        <w:tc>
+          <w:p>
+            <w:pPr>
+              <w:pStyle w:val="styled"/>
+            </w:pPr>
             <w:r>
               <w:t xml:space="preserve">Have other owners been informed in writing about the application</w:t>
             </w:r>
@@ -406,15 +501,18 @@
         </w:tc>
         <w:tc>
           <w:p>
-            <w:r>
-              <w:t xml:space="preserve"/>
-            </w:r>
-          </w:p>
-        </w:tc>
-      </w:tr>
-      <w:tr>
-        <w:tc>
-          <w:p>
+            <w:pPr>
+              <w:pStyle w:val="styled"/>
+            </w:pPr>
+          </w:p>
+        </w:tc>
+      </w:tr>
+      <w:tr>
+        <w:tc>
+          <w:p>
+            <w:pPr>
+              <w:pStyle w:val="styled"/>
+            </w:pPr>
             <w:r>
               <w:t xml:space="preserve">If they have not been informed of the application, please explain why not</w:t>
             </w:r>
@@ -422,15 +520,18 @@
         </w:tc>
         <w:tc>
           <w:p>
-            <w:r>
-              <w:t xml:space="preserve"/>
-            </w:r>
-          </w:p>
-        </w:tc>
-      </w:tr>
-      <w:tr>
-        <w:tc>
-          <w:p>
+            <w:pPr>
+              <w:pStyle w:val="styled"/>
+            </w:pPr>
+          </w:p>
+        </w:tc>
+      </w:tr>
+      <w:tr>
+        <w:tc>
+          <w:p>
+            <w:pPr>
+              <w:pStyle w:val="styled"/>
+            </w:pPr>
             <w:r>
               <w:t xml:space="preserve">Names of other owners</w:t>
             </w:r>
@@ -438,15 +539,18 @@
         </w:tc>
         <w:tc>
           <w:p>
-            <w:r>
-              <w:t xml:space="preserve"/>
-            </w:r>
-          </w:p>
-        </w:tc>
-      </w:tr>
-      <w:tr>
-        <w:tc>
-          <w:p>
+            <w:pPr>
+              <w:pStyle w:val="styled"/>
+            </w:pPr>
+          </w:p>
+        </w:tc>
+      </w:tr>
+      <w:tr>
+        <w:tc>
+          <w:p>
+            <w:pPr>
+              <w:pStyle w:val="styled"/>
+            </w:pPr>
             <w:r>
               <w:t xml:space="preserve">Address of other owners</w:t>
             </w:r>
@@ -454,9 +558,9 @@
         </w:tc>
         <w:tc>
           <w:p>
-            <w:r>
-              <w:t xml:space="preserve"/>
-            </w:r>
+            <w:pPr>
+              <w:pStyle w:val="styled"/>
+            </w:pPr>
           </w:p>
         </w:tc>
       </w:tr>
@@ -464,8 +568,18 @@
     <w:p>
       <w:pPr>
         <w:pStyle w:val="Heading2"/>
+        <w:spacing w:before="480" w:after="240"/>
+        <w:jc w:val="left"/>
       </w:pPr>
       <w:r>
+        <w:rPr>
+          <w:b/>
+          <w:bCs/>
+          <w:color w:val="000000"/>
+          <w:sz w:val="32"/>
+          <w:szCs w:val="32"/>
+          <w:rFonts w:ascii="Arial" w:cs="Arial" w:eastAsia="Arial" w:hAnsi="Arial"/>
+        </w:rPr>
         <w:t xml:space="preserve">6. Authority employee / member</w:t>
       </w:r>
     </w:p>
@@ -480,12 +594,6 @@
           <w:insideH w:val="single" w:color="auto" w:sz="4"/>
           <w:insideV w:val="single" w:color="auto" w:sz="4"/>
         </w:tblBorders>
-        <w:tblCellMar>
-          <w:top w:type="pct" w:w="1%"/>
-          <w:left w:type="pct" w:w="1%"/>
-          <w:bottom w:type="pct" w:w="1%"/>
-          <w:right w:type="pct" w:w="1%"/>
-        </w:tblCellMar>
       </w:tblPr>
       <w:tblGrid>
         <w:gridCol w:w="100"/>
@@ -494,6 +602,9 @@
       <w:tr>
         <w:tc>
           <w:p>
+            <w:pPr>
+              <w:pStyle w:val="styled"/>
+            </w:pPr>
             <w:r>
               <w:t xml:space="preserve">Do any of these statements apply to you?</w:t>
             </w:r>
@@ -501,6 +612,9 @@
         </w:tc>
         <w:tc>
           <w:p>
+            <w:pPr>
+              <w:pStyle w:val="styled"/>
+            </w:pPr>
             <w:r>
               <w:t xml:space="preserve">none</w:t>
             </w:r>
@@ -510,6 +624,9 @@
       <w:tr>
         <w:tc>
           <w:p>
+            <w:pPr>
+              <w:pStyle w:val="styled"/>
+            </w:pPr>
             <w:r>
               <w:t xml:space="preserve">If Yes, please provide details of the name, role, and how you are related to them</w:t>
             </w:r>
@@ -517,9 +634,9 @@
         </w:tc>
         <w:tc>
           <w:p>
-            <w:r>
-              <w:t xml:space="preserve"/>
-            </w:r>
+            <w:pPr>
+              <w:pStyle w:val="styled"/>
+            </w:pPr>
           </w:p>
         </w:tc>
       </w:tr>
@@ -527,8 +644,18 @@
     <w:p>
       <w:pPr>
         <w:pStyle w:val="Heading2"/>
+        <w:spacing w:before="480" w:after="240"/>
+        <w:jc w:val="left"/>
       </w:pPr>
       <w:r>
+        <w:rPr>
+          <w:b/>
+          <w:bCs/>
+          <w:color w:val="000000"/>
+          <w:sz w:val="32"/>
+          <w:szCs w:val="32"/>
+          <w:rFonts w:ascii="Arial" w:cs="Arial" w:eastAsia="Arial" w:hAnsi="Arial"/>
+        </w:rPr>
         <w:t xml:space="preserve">7. Description of Use, Building Works or Activity</w:t>
       </w:r>
     </w:p>
@@ -543,12 +670,6 @@
           <w:insideH w:val="single" w:color="auto" w:sz="4"/>
           <w:insideV w:val="single" w:color="auto" w:sz="4"/>
         </w:tblBorders>
-        <w:tblCellMar>
-          <w:top w:type="pct" w:w="1%"/>
-          <w:left w:type="pct" w:w="1%"/>
-          <w:bottom w:type="pct" w:w="1%"/>
-          <w:right w:type="pct" w:w="1%"/>
-        </w:tblCellMar>
       </w:tblPr>
       <w:tblGrid>
         <w:gridCol w:w="100"/>
@@ -557,6 +678,9 @@
       <w:tr>
         <w:tc>
           <w:p>
+            <w:pPr>
+              <w:pStyle w:val="styled"/>
+            </w:pPr>
             <w:r>
               <w:t xml:space="preserve">Which of these do you need a lawful application certificate for?</w:t>
             </w:r>
@@ -564,15 +688,18 @@
         </w:tc>
         <w:tc>
           <w:p>
-            <w:r>
-              <w:t xml:space="preserve"/>
-            </w:r>
-          </w:p>
-        </w:tc>
-      </w:tr>
-      <w:tr>
-        <w:tc>
-          <w:p>
+            <w:pPr>
+              <w:pStyle w:val="styled"/>
+            </w:pPr>
+          </w:p>
+        </w:tc>
+      </w:tr>
+      <w:tr>
+        <w:tc>
+          <w:p>
+            <w:pPr>
+              <w:pStyle w:val="styled"/>
+            </w:pPr>
             <w:r>
               <w:t xml:space="preserve">If Yes to an existing use, please state which of the Use Classes the use relates to</w:t>
             </w:r>
@@ -580,15 +707,18 @@
         </w:tc>
         <w:tc>
           <w:p>
-            <w:r>
-              <w:t xml:space="preserve"/>
-            </w:r>
-          </w:p>
-        </w:tc>
-      </w:tr>
-      <w:tr>
-        <w:tc>
-          <w:p>
+            <w:pPr>
+              <w:pStyle w:val="styled"/>
+            </w:pPr>
+          </w:p>
+        </w:tc>
+      </w:tr>
+      <w:tr>
+        <w:tc>
+          <w:p>
+            <w:pPr>
+              <w:pStyle w:val="styled"/>
+            </w:pPr>
             <w:r>
               <w:t xml:space="preserve">What is the existing site use(s) for which the certificate of lawfulness is being sought? Please fully describe each use and state which part of the land the use relates to</w:t>
             </w:r>
@@ -596,9 +726,9 @@
         </w:tc>
         <w:tc>
           <w:p>
-            <w:r>
-              <w:t xml:space="preserve"/>
-            </w:r>
+            <w:pPr>
+              <w:pStyle w:val="styled"/>
+            </w:pPr>
           </w:p>
         </w:tc>
       </w:tr>
@@ -606,8 +736,18 @@
     <w:p>
       <w:pPr>
         <w:pStyle w:val="Heading2"/>
+        <w:spacing w:before="480" w:after="240"/>
+        <w:jc w:val="left"/>
       </w:pPr>
       <w:r>
+        <w:rPr>
+          <w:b/>
+          <w:bCs/>
+          <w:color w:val="000000"/>
+          <w:sz w:val="32"/>
+          <w:szCs w:val="32"/>
+          <w:rFonts w:ascii="Arial" w:cs="Arial" w:eastAsia="Arial" w:hAnsi="Arial"/>
+        </w:rPr>
         <w:t xml:space="preserve">8. Description of Existing Use, Building Works or Activity </w:t>
       </w:r>
     </w:p>
@@ -622,12 +762,6 @@
           <w:insideH w:val="single" w:color="auto" w:sz="4"/>
           <w:insideV w:val="single" w:color="auto" w:sz="4"/>
         </w:tblBorders>
-        <w:tblCellMar>
-          <w:top w:type="pct" w:w="1%"/>
-          <w:left w:type="pct" w:w="1%"/>
-          <w:bottom w:type="pct" w:w="1%"/>
-          <w:right w:type="pct" w:w="1%"/>
-        </w:tblCellMar>
       </w:tblPr>
       <w:tblGrid>
         <w:gridCol w:w="100"/>
@@ -636,16 +770,19 @@
       <w:tr>
         <w:tc>
           <w:p>
-            <w:r>
-              <w:t xml:space="preserve"/>
-            </w:r>
-          </w:p>
-        </w:tc>
-        <w:tc>
-          <w:p>
-            <w:r>
-              <w:t xml:space="preserve"/>
-            </w:r>
+            <w:pPr>
+              <w:pStyle w:val="styled"/>
+            </w:pPr>
+            <w:r>
+              <w:t xml:space="preserve">What is the existing site use(s) for which the certificate of lawfulness is being sought? Please fully describe each use and state which part of the land the use relates to</w:t>
+            </w:r>
+          </w:p>
+        </w:tc>
+        <w:tc>
+          <w:p>
+            <w:pPr>
+              <w:pStyle w:val="styled"/>
+            </w:pPr>
           </w:p>
         </w:tc>
       </w:tr>
@@ -653,8 +790,18 @@
     <w:p>
       <w:pPr>
         <w:pStyle w:val="Heading2"/>
+        <w:spacing w:before="480" w:after="240"/>
+        <w:jc w:val="left"/>
       </w:pPr>
       <w:r>
+        <w:rPr>
+          <w:b/>
+          <w:bCs/>
+          <w:color w:val="000000"/>
+          <w:sz w:val="32"/>
+          <w:szCs w:val="32"/>
+          <w:rFonts w:ascii="Arial" w:cs="Arial" w:eastAsia="Arial" w:hAnsi="Arial"/>
+        </w:rPr>
         <w:t xml:space="preserve">9. Grounds for Application for a Lawful Development Certificate </w:t>
       </w:r>
     </w:p>
@@ -669,12 +816,6 @@
           <w:insideH w:val="single" w:color="auto" w:sz="4"/>
           <w:insideV w:val="single" w:color="auto" w:sz="4"/>
         </w:tblBorders>
-        <w:tblCellMar>
-          <w:top w:type="pct" w:w="1%"/>
-          <w:left w:type="pct" w:w="1%"/>
-          <w:bottom w:type="pct" w:w="1%"/>
-          <w:right w:type="pct" w:w="1%"/>
-        </w:tblCellMar>
       </w:tblPr>
       <w:tblGrid>
         <w:gridCol w:w="100"/>
@@ -683,16 +824,57 @@
       <w:tr>
         <w:tc>
           <w:p>
-            <w:r>
-              <w:t xml:space="preserve"/>
-            </w:r>
-          </w:p>
-        </w:tc>
-        <w:tc>
-          <w:p>
-            <w:r>
-              <w:t xml:space="preserve"/>
-            </w:r>
+            <w:pPr>
+              <w:pStyle w:val="styled"/>
+            </w:pPr>
+            <w:r>
+              <w:t xml:space="preserve">Please state under what grounds is the certificate sought</w:t>
+            </w:r>
+          </w:p>
+        </w:tc>
+        <w:tc>
+          <w:p>
+            <w:pPr>
+              <w:pStyle w:val="styled"/>
+            </w:pPr>
+          </w:p>
+        </w:tc>
+      </w:tr>
+      <w:tr>
+        <w:tc>
+          <w:p>
+            <w:pPr>
+              <w:pStyle w:val="styled"/>
+            </w:pPr>
+            <w:r>
+              <w:t xml:space="preserve">If applicable, please give the reference number of any existing planning permission, lawful development certificate or enforcement notice affecting the application site. Include its date and the number of any condition being breached:</w:t>
+            </w:r>
+          </w:p>
+        </w:tc>
+        <w:tc>
+          <w:p>
+            <w:pPr>
+              <w:pStyle w:val="styled"/>
+            </w:pPr>
+          </w:p>
+        </w:tc>
+      </w:tr>
+      <w:tr>
+        <w:tc>
+          <w:p>
+            <w:pPr>
+              <w:pStyle w:val="styled"/>
+            </w:pPr>
+            <w:r>
+              <w:t xml:space="preserve">Please state why a Lawful Development Certificate should be granted</w:t>
+            </w:r>
+          </w:p>
+        </w:tc>
+        <w:tc>
+          <w:p>
+            <w:pPr>
+              <w:pStyle w:val="styled"/>
+            </w:pPr>
           </w:p>
         </w:tc>
       </w:tr>
@@ -700,8 +882,18 @@
     <w:p>
       <w:pPr>
         <w:pStyle w:val="Heading2"/>
+        <w:spacing w:before="480" w:after="240"/>
+        <w:jc w:val="left"/>
       </w:pPr>
       <w:r>
+        <w:rPr>
+          <w:b/>
+          <w:bCs/>
+          <w:color w:val="000000"/>
+          <w:sz w:val="32"/>
+          <w:szCs w:val="32"/>
+          <w:rFonts w:ascii="Arial" w:cs="Arial" w:eastAsia="Arial" w:hAnsi="Arial"/>
+        </w:rPr>
         <w:t xml:space="preserve">10. Information in Support of a Lawful Development Certificate</w:t>
       </w:r>
     </w:p>
@@ -716,12 +908,6 @@
           <w:insideH w:val="single" w:color="auto" w:sz="4"/>
           <w:insideV w:val="single" w:color="auto" w:sz="4"/>
         </w:tblBorders>
-        <w:tblCellMar>
-          <w:top w:type="pct" w:w="1%"/>
-          <w:left w:type="pct" w:w="1%"/>
-          <w:bottom w:type="pct" w:w="1%"/>
-          <w:right w:type="pct" w:w="1%"/>
-        </w:tblCellMar>
       </w:tblPr>
       <w:tblGrid>
         <w:gridCol w:w="100"/>
@@ -730,16 +916,424 @@
       <w:tr>
         <w:tc>
           <w:p>
-            <w:r>
-              <w:t xml:space="preserve"/>
-            </w:r>
-          </w:p>
-        </w:tc>
-        <w:tc>
-          <w:p>
-            <w:r>
-              <w:t xml:space="preserve"/>
-            </w:r>
+            <w:pPr>
+              <w:pStyle w:val="styled"/>
+            </w:pPr>
+            <w:r>
+              <w:t xml:space="preserve">When was the use or activity begun, or the building work substantially completed?</w:t>
+            </w:r>
+          </w:p>
+        </w:tc>
+        <w:tc>
+          <w:p>
+            <w:pPr>
+              <w:pStyle w:val="styled"/>
+            </w:pPr>
+          </w:p>
+        </w:tc>
+      </w:tr>
+      <w:tr>
+        <w:tc>
+          <w:p>
+            <w:pPr>
+              <w:pStyle w:val="styled"/>
+            </w:pPr>
+            <w:r>
+              <w:t xml:space="preserve">In the case of an existing use or activity in breach of conditions has there been any interruption:</w:t>
+            </w:r>
+          </w:p>
+        </w:tc>
+        <w:tc>
+          <w:p>
+            <w:pPr>
+              <w:pStyle w:val="styled"/>
+            </w:pPr>
+            <w:r>
+              <w:t xml:space="preserve">Yes/No</w:t>
+            </w:r>
+          </w:p>
+        </w:tc>
+      </w:tr>
+      <w:tr>
+        <w:tc>
+          <w:p>
+            <w:pPr>
+              <w:pStyle w:val="styled"/>
+            </w:pPr>
+            <w:r>
+              <w:t xml:space="preserve">If Yes, please provide details of the dates, duration and any discontinuance of the development which is the subject of this application. If your application is based on the claim that a use or activity has been ongoing for a period of years, please state exactly when any interruption occurred:</w:t>
+            </w:r>
+          </w:p>
+        </w:tc>
+        <w:tc>
+          <w:p>
+            <w:pPr>
+              <w:pStyle w:val="styled"/>
+            </w:pPr>
+          </w:p>
+        </w:tc>
+      </w:tr>
+      <w:tr>
+        <w:tc>
+          <w:p>
+            <w:pPr>
+              <w:pStyle w:val="styled"/>
+            </w:pPr>
+            <w:r>
+              <w:t xml:space="preserve">In the case of an existing use of land, has there been any material change of use of the land since the start of the use for which a certificate is sought?</w:t>
+            </w:r>
+          </w:p>
+        </w:tc>
+        <w:tc>
+          <w:p>
+            <w:pPr>
+              <w:pStyle w:val="styled"/>
+            </w:pPr>
+          </w:p>
+        </w:tc>
+      </w:tr>
+      <w:tr>
+        <w:tc>
+          <w:p>
+            <w:pPr>
+              <w:pStyle w:val="styled"/>
+            </w:pPr>
+            <w:r>
+              <w:t xml:space="preserve">If yes, provide details</w:t>
+            </w:r>
+          </w:p>
+        </w:tc>
+        <w:tc>
+          <w:p>
+            <w:pPr>
+              <w:pStyle w:val="styled"/>
+            </w:pPr>
+          </w:p>
+        </w:tc>
+      </w:tr>
+      <w:tr>
+        <w:tc>
+          <w:p>
+            <w:pPr>
+              <w:pStyle w:val="styled"/>
+            </w:pPr>
+            <w:r>
+              <w:t xml:space="preserve">Does the application for a Certificate relate to a residential use where the number of residential units has changed?</w:t>
+            </w:r>
+          </w:p>
+        </w:tc>
+        <w:tc>
+          <w:p>
+            <w:pPr>
+              <w:pStyle w:val="styled"/>
+            </w:pPr>
+            <w:r>
+              <w:t xml:space="preserve">Yes/No</w:t>
+            </w:r>
+          </w:p>
+        </w:tc>
+      </w:tr>
+      <w:tr>
+        <w:tc>
+          <w:p>
+            <w:pPr>
+              <w:pStyle w:val="styled"/>
+            </w:pPr>
+            <w:r>
+              <w:t xml:space="preserve">New 1 bed homes</w:t>
+            </w:r>
+          </w:p>
+        </w:tc>
+        <w:tc>
+          <w:p>
+            <w:pPr>
+              <w:pStyle w:val="styled"/>
+            </w:pPr>
+          </w:p>
+        </w:tc>
+      </w:tr>
+      <w:tr>
+        <w:tc>
+          <w:p>
+            <w:pPr>
+              <w:pStyle w:val="styled"/>
+            </w:pPr>
+            <w:r>
+              <w:t xml:space="preserve">New 2 bed homes</w:t>
+            </w:r>
+          </w:p>
+        </w:tc>
+        <w:tc>
+          <w:p>
+            <w:pPr>
+              <w:pStyle w:val="styled"/>
+            </w:pPr>
+          </w:p>
+        </w:tc>
+      </w:tr>
+      <w:tr>
+        <w:tc>
+          <w:p>
+            <w:pPr>
+              <w:pStyle w:val="styled"/>
+            </w:pPr>
+            <w:r>
+              <w:t xml:space="preserve">New 3 bed homes</w:t>
+            </w:r>
+          </w:p>
+        </w:tc>
+        <w:tc>
+          <w:p>
+            <w:pPr>
+              <w:pStyle w:val="styled"/>
+            </w:pPr>
+          </w:p>
+        </w:tc>
+      </w:tr>
+      <w:tr>
+        <w:tc>
+          <w:p>
+            <w:pPr>
+              <w:pStyle w:val="styled"/>
+            </w:pPr>
+            <w:r>
+              <w:t xml:space="preserve">New 4+ bed homes</w:t>
+            </w:r>
+          </w:p>
+        </w:tc>
+        <w:tc>
+          <w:p>
+            <w:pPr>
+              <w:pStyle w:val="styled"/>
+            </w:pPr>
+          </w:p>
+        </w:tc>
+      </w:tr>
+      <w:tr>
+        <w:tc>
+          <w:p>
+            <w:pPr>
+              <w:pStyle w:val="styled"/>
+            </w:pPr>
+            <w:r>
+              <w:t xml:space="preserve">New other / unknown homes</w:t>
+            </w:r>
+          </w:p>
+        </w:tc>
+        <w:tc>
+          <w:p>
+            <w:pPr>
+              <w:pStyle w:val="styled"/>
+            </w:pPr>
+          </w:p>
+        </w:tc>
+      </w:tr>
+      <w:tr>
+        <w:tc>
+          <w:p>
+            <w:pPr>
+              <w:pStyle w:val="styled"/>
+            </w:pPr>
+            <w:r>
+              <w:t xml:space="preserve">Total new homes of all types</w:t>
+            </w:r>
+          </w:p>
+        </w:tc>
+        <w:tc>
+          <w:p>
+            <w:pPr>
+              <w:pStyle w:val="styled"/>
+            </w:pPr>
+          </w:p>
+        </w:tc>
+      </w:tr>
+      <w:tr>
+        <w:tc>
+          <w:p>
+            <w:pPr>
+              <w:pStyle w:val="styled"/>
+            </w:pPr>
+            <w:r>
+              <w:t xml:space="preserve">New social rented homes</w:t>
+            </w:r>
+          </w:p>
+        </w:tc>
+        <w:tc>
+          <w:p>
+            <w:pPr>
+              <w:pStyle w:val="styled"/>
+            </w:pPr>
+          </w:p>
+        </w:tc>
+      </w:tr>
+      <w:tr>
+        <w:tc>
+          <w:p>
+            <w:pPr>
+              <w:pStyle w:val="styled"/>
+            </w:pPr>
+            <w:r>
+              <w:t xml:space="preserve">New intermediate homes</w:t>
+            </w:r>
+          </w:p>
+        </w:tc>
+        <w:tc>
+          <w:p>
+            <w:pPr>
+              <w:pStyle w:val="styled"/>
+            </w:pPr>
+          </w:p>
+        </w:tc>
+      </w:tr>
+      <w:tr>
+        <w:tc>
+          <w:p>
+            <w:pPr>
+              <w:pStyle w:val="styled"/>
+            </w:pPr>
+            <w:r>
+              <w:t xml:space="preserve">New key worker homes</w:t>
+            </w:r>
+          </w:p>
+        </w:tc>
+        <w:tc>
+          <w:p>
+            <w:pPr>
+              <w:pStyle w:val="styled"/>
+            </w:pPr>
+          </w:p>
+        </w:tc>
+      </w:tr>
+      <w:tr>
+        <w:tc>
+          <w:p>
+            <w:pPr>
+              <w:pStyle w:val="styled"/>
+            </w:pPr>
+            <w:r>
+              <w:t xml:space="preserve">Existing 1 bed homes</w:t>
+            </w:r>
+          </w:p>
+        </w:tc>
+        <w:tc>
+          <w:p>
+            <w:pPr>
+              <w:pStyle w:val="styled"/>
+            </w:pPr>
+          </w:p>
+        </w:tc>
+      </w:tr>
+      <w:tr>
+        <w:tc>
+          <w:p>
+            <w:pPr>
+              <w:pStyle w:val="styled"/>
+            </w:pPr>
+            <w:r>
+              <w:t xml:space="preserve">Existing 2 bed homes</w:t>
+            </w:r>
+          </w:p>
+        </w:tc>
+        <w:tc>
+          <w:p>
+            <w:pPr>
+              <w:pStyle w:val="styled"/>
+            </w:pPr>
+          </w:p>
+        </w:tc>
+      </w:tr>
+      <w:tr>
+        <w:tc>
+          <w:p>
+            <w:pPr>
+              <w:pStyle w:val="styled"/>
+            </w:pPr>
+            <w:r>
+              <w:t xml:space="preserve">Existing 3 bed homes</w:t>
+            </w:r>
+          </w:p>
+        </w:tc>
+        <w:tc>
+          <w:p>
+            <w:pPr>
+              <w:pStyle w:val="styled"/>
+            </w:pPr>
+          </w:p>
+        </w:tc>
+      </w:tr>
+      <w:tr>
+        <w:tc>
+          <w:p>
+            <w:pPr>
+              <w:pStyle w:val="styled"/>
+            </w:pPr>
+            <w:r>
+              <w:t xml:space="preserve">Existing 4+ bed homes</w:t>
+            </w:r>
+          </w:p>
+        </w:tc>
+        <w:tc>
+          <w:p>
+            <w:pPr>
+              <w:pStyle w:val="styled"/>
+            </w:pPr>
+          </w:p>
+        </w:tc>
+      </w:tr>
+      <w:tr>
+        <w:tc>
+          <w:p>
+            <w:pPr>
+              <w:pStyle w:val="styled"/>
+            </w:pPr>
+            <w:r>
+              <w:t xml:space="preserve">Existing other / unknown homes</w:t>
+            </w:r>
+          </w:p>
+        </w:tc>
+        <w:tc>
+          <w:p>
+            <w:pPr>
+              <w:pStyle w:val="styled"/>
+            </w:pPr>
+          </w:p>
+        </w:tc>
+      </w:tr>
+      <w:tr>
+        <w:tc>
+          <w:p>
+            <w:pPr>
+              <w:pStyle w:val="styled"/>
+            </w:pPr>
+            <w:r>
+              <w:t xml:space="preserve">Total existing homes of all types</w:t>
+            </w:r>
+          </w:p>
+        </w:tc>
+        <w:tc>
+          <w:p>
+            <w:pPr>
+              <w:pStyle w:val="styled"/>
+            </w:pPr>
+          </w:p>
+        </w:tc>
+      </w:tr>
+      <w:tr>
+        <w:tc>
+          <w:p>
+            <w:pPr>
+              <w:pStyle w:val="styled"/>
+            </w:pPr>
+            <w:r>
+              <w:t xml:space="preserve">...</w:t>
+            </w:r>
+          </w:p>
+        </w:tc>
+        <w:tc>
+          <w:p>
+            <w:pPr>
+              <w:pStyle w:val="styled"/>
+            </w:pPr>
           </w:p>
         </w:tc>
       </w:tr>
@@ -747,8 +1341,18 @@
     <w:p>
       <w:pPr>
         <w:pStyle w:val="Heading2"/>
+        <w:spacing w:before="480" w:after="240"/>
+        <w:jc w:val="left"/>
       </w:pPr>
       <w:r>
+        <w:rPr>
+          <w:b/>
+          <w:bCs/>
+          <w:color w:val="000000"/>
+          <w:sz w:val="32"/>
+          <w:szCs w:val="32"/>
+          <w:rFonts w:ascii="Arial" w:cs="Arial" w:eastAsia="Arial" w:hAnsi="Arial"/>
+        </w:rPr>
         <w:t xml:space="preserve">11. Additional Information Requirements of the Mayor of London</w:t>
       </w:r>
     </w:p>
@@ -763,12 +1367,6 @@
           <w:insideH w:val="single" w:color="auto" w:sz="4"/>
           <w:insideV w:val="single" w:color="auto" w:sz="4"/>
         </w:tblBorders>
-        <w:tblCellMar>
-          <w:top w:type="pct" w:w="1%"/>
-          <w:left w:type="pct" w:w="1%"/>
-          <w:bottom w:type="pct" w:w="1%"/>
-          <w:right w:type="pct" w:w="1%"/>
-        </w:tblCellMar>
       </w:tblPr>
       <w:tblGrid>
         <w:gridCol w:w="100"/>
@@ -777,16 +1375,500 @@
       <w:tr>
         <w:tc>
           <w:p>
-            <w:r>
-              <w:t xml:space="preserve"/>
-            </w:r>
-          </w:p>
-        </w:tc>
-        <w:tc>
-          <w:p>
-            <w:r>
-              <w:t xml:space="preserve"/>
-            </w:r>
+            <w:pPr>
+              <w:pStyle w:val="styled"/>
+            </w:pPr>
+            <w:r>
+              <w:t xml:space="preserve">Do you know the title number of the property?</w:t>
+            </w:r>
+          </w:p>
+        </w:tc>
+        <w:tc>
+          <w:p>
+            <w:pPr>
+              <w:pStyle w:val="styled"/>
+            </w:pPr>
+          </w:p>
+        </w:tc>
+      </w:tr>
+      <w:tr>
+        <w:tc>
+          <w:p>
+            <w:pPr>
+              <w:pStyle w:val="styled"/>
+            </w:pPr>
+            <w:r>
+              <w:t xml:space="preserve">Title number</w:t>
+            </w:r>
+          </w:p>
+        </w:tc>
+        <w:tc>
+          <w:p>
+            <w:pPr>
+              <w:pStyle w:val="styled"/>
+            </w:pPr>
+          </w:p>
+        </w:tc>
+      </w:tr>
+      <w:tr>
+        <w:tc>
+          <w:p>
+            <w:pPr>
+              <w:pStyle w:val="styled"/>
+            </w:pPr>
+            <w:r>
+              <w:t xml:space="preserve">Do you know the Energy Performance Certificate reference of the property?</w:t>
+            </w:r>
+          </w:p>
+        </w:tc>
+        <w:tc>
+          <w:p>
+            <w:pPr>
+              <w:pStyle w:val="styled"/>
+            </w:pPr>
+            <w:r>
+              <w:t xml:space="preserve">Yes/No</w:t>
+            </w:r>
+          </w:p>
+        </w:tc>
+      </w:tr>
+      <w:tr>
+        <w:tc>
+          <w:p>
+            <w:pPr>
+              <w:pStyle w:val="styled"/>
+            </w:pPr>
+            <w:r>
+              <w:t xml:space="preserve">Energy Performance Certificate reference</w:t>
+            </w:r>
+          </w:p>
+        </w:tc>
+        <w:tc>
+          <w:p>
+            <w:pPr>
+              <w:pStyle w:val="styled"/>
+            </w:pPr>
+          </w:p>
+        </w:tc>
+      </w:tr>
+      <w:tr>
+        <w:tc>
+          <w:p>
+            <w:pPr>
+              <w:pStyle w:val="styled"/>
+            </w:pPr>
+            <w:r>
+              <w:t xml:space="preserve">Gross internal floor area to be added (sqm)</w:t>
+            </w:r>
+          </w:p>
+        </w:tc>
+        <w:tc>
+          <w:p>
+            <w:pPr>
+              <w:pStyle w:val="styled"/>
+            </w:pPr>
+          </w:p>
+        </w:tc>
+      </w:tr>
+      <w:tr>
+        <w:tc>
+          <w:p>
+            <w:pPr>
+              <w:pStyle w:val="styled"/>
+            </w:pPr>
+            <w:r>
+              <w:t xml:space="preserve">Number of additional bedrooms</w:t>
+            </w:r>
+          </w:p>
+        </w:tc>
+        <w:tc>
+          <w:p>
+            <w:pPr>
+              <w:pStyle w:val="styled"/>
+            </w:pPr>
+          </w:p>
+        </w:tc>
+      </w:tr>
+      <w:tr>
+        <w:tc>
+          <w:p>
+            <w:pPr>
+              <w:pStyle w:val="styled"/>
+            </w:pPr>
+            <w:r>
+              <w:t xml:space="preserve">Number of additional bathrooms</w:t>
+            </w:r>
+          </w:p>
+        </w:tc>
+        <w:tc>
+          <w:p>
+            <w:pPr>
+              <w:pStyle w:val="styled"/>
+            </w:pPr>
+          </w:p>
+        </w:tc>
+      </w:tr>
+      <w:tr>
+        <w:tc>
+          <w:p>
+            <w:pPr>
+              <w:pStyle w:val="styled"/>
+            </w:pPr>
+            <w:r>
+              <w:t xml:space="preserve">Does the site have any existing vehicle/cycle parking spaces?</w:t>
+            </w:r>
+          </w:p>
+        </w:tc>
+        <w:tc>
+          <w:p>
+            <w:pPr>
+              <w:pStyle w:val="styled"/>
+            </w:pPr>
+            <w:r>
+              <w:t xml:space="preserve">Yes/No</w:t>
+            </w:r>
+          </w:p>
+        </w:tc>
+      </w:tr>
+      <w:tr>
+        <w:tc>
+          <w:p>
+            <w:pPr>
+              <w:pStyle w:val="styled"/>
+            </w:pPr>
+            <w:r>
+              <w:t xml:space="preserve">Car spaces existing</w:t>
+            </w:r>
+          </w:p>
+        </w:tc>
+        <w:tc>
+          <w:p>
+            <w:pPr>
+              <w:pStyle w:val="styled"/>
+            </w:pPr>
+          </w:p>
+        </w:tc>
+      </w:tr>
+      <w:tr>
+        <w:tc>
+          <w:p>
+            <w:pPr>
+              <w:pStyle w:val="styled"/>
+            </w:pPr>
+            <w:r>
+              <w:t xml:space="preserve">Car spaces proposed</w:t>
+            </w:r>
+          </w:p>
+        </w:tc>
+        <w:tc>
+          <w:p>
+            <w:pPr>
+              <w:pStyle w:val="styled"/>
+            </w:pPr>
+          </w:p>
+        </w:tc>
+      </w:tr>
+      <w:tr>
+        <w:tc>
+          <w:p>
+            <w:pPr>
+              <w:pStyle w:val="styled"/>
+            </w:pPr>
+            <w:r>
+              <w:t xml:space="preserve">Light goods vehicles / public vehicles existing</w:t>
+            </w:r>
+          </w:p>
+        </w:tc>
+        <w:tc>
+          <w:p>
+            <w:pPr>
+              <w:pStyle w:val="styled"/>
+            </w:pPr>
+          </w:p>
+        </w:tc>
+      </w:tr>
+      <w:tr>
+        <w:tc>
+          <w:p>
+            <w:pPr>
+              <w:pStyle w:val="styled"/>
+            </w:pPr>
+            <w:r>
+              <w:t xml:space="preserve">Light goods vehicles / public vehicles proposed</w:t>
+            </w:r>
+          </w:p>
+        </w:tc>
+        <w:tc>
+          <w:p>
+            <w:pPr>
+              <w:pStyle w:val="styled"/>
+            </w:pPr>
+          </w:p>
+        </w:tc>
+      </w:tr>
+      <w:tr>
+        <w:tc>
+          <w:p>
+            <w:pPr>
+              <w:pStyle w:val="styled"/>
+            </w:pPr>
+            <w:r>
+              <w:t xml:space="preserve">Motorcycles existing</w:t>
+            </w:r>
+          </w:p>
+        </w:tc>
+        <w:tc>
+          <w:p>
+            <w:pPr>
+              <w:pStyle w:val="styled"/>
+            </w:pPr>
+          </w:p>
+        </w:tc>
+      </w:tr>
+      <w:tr>
+        <w:tc>
+          <w:p>
+            <w:pPr>
+              <w:pStyle w:val="styled"/>
+            </w:pPr>
+            <w:r>
+              <w:t xml:space="preserve">Motorcycles proposed</w:t>
+            </w:r>
+          </w:p>
+        </w:tc>
+        <w:tc>
+          <w:p>
+            <w:pPr>
+              <w:pStyle w:val="styled"/>
+            </w:pPr>
+          </w:p>
+        </w:tc>
+      </w:tr>
+      <w:tr>
+        <w:tc>
+          <w:p>
+            <w:pPr>
+              <w:pStyle w:val="styled"/>
+            </w:pPr>
+            <w:r>
+              <w:t xml:space="preserve">Disabled parking existing</w:t>
+            </w:r>
+          </w:p>
+        </w:tc>
+        <w:tc>
+          <w:p>
+            <w:pPr>
+              <w:pStyle w:val="styled"/>
+            </w:pPr>
+          </w:p>
+        </w:tc>
+      </w:tr>
+      <w:tr>
+        <w:tc>
+          <w:p>
+            <w:pPr>
+              <w:pStyle w:val="styled"/>
+            </w:pPr>
+            <w:r>
+              <w:t xml:space="preserve">Disabled parking proposed</w:t>
+            </w:r>
+          </w:p>
+        </w:tc>
+        <w:tc>
+          <w:p>
+            <w:pPr>
+              <w:pStyle w:val="styled"/>
+            </w:pPr>
+          </w:p>
+        </w:tc>
+      </w:tr>
+      <w:tr>
+        <w:tc>
+          <w:p>
+            <w:pPr>
+              <w:pStyle w:val="styled"/>
+            </w:pPr>
+            <w:r>
+              <w:t xml:space="preserve">Cycle spaces existing</w:t>
+            </w:r>
+          </w:p>
+        </w:tc>
+        <w:tc>
+          <w:p>
+            <w:pPr>
+              <w:pStyle w:val="styled"/>
+            </w:pPr>
+          </w:p>
+        </w:tc>
+      </w:tr>
+      <w:tr>
+        <w:tc>
+          <w:p>
+            <w:pPr>
+              <w:pStyle w:val="styled"/>
+            </w:pPr>
+            <w:r>
+              <w:t xml:space="preserve">Cycle spaces proposed</w:t>
+            </w:r>
+          </w:p>
+        </w:tc>
+        <w:tc>
+          <w:p>
+            <w:pPr>
+              <w:pStyle w:val="styled"/>
+            </w:pPr>
+          </w:p>
+        </w:tc>
+      </w:tr>
+      <w:tr>
+        <w:tc>
+          <w:p>
+            <w:pPr>
+              <w:pStyle w:val="styled"/>
+            </w:pPr>
+            <w:r>
+              <w:t xml:space="preserve">Bus spaces existing</w:t>
+            </w:r>
+          </w:p>
+        </w:tc>
+        <w:tc>
+          <w:p>
+            <w:pPr>
+              <w:pStyle w:val="styled"/>
+            </w:pPr>
+          </w:p>
+        </w:tc>
+      </w:tr>
+      <w:tr>
+        <w:tc>
+          <w:p>
+            <w:pPr>
+              <w:pStyle w:val="styled"/>
+            </w:pPr>
+            <w:r>
+              <w:t xml:space="preserve">Bus spaces proposed</w:t>
+            </w:r>
+          </w:p>
+        </w:tc>
+        <w:tc>
+          <w:p>
+            <w:pPr>
+              <w:pStyle w:val="styled"/>
+            </w:pPr>
+          </w:p>
+        </w:tc>
+      </w:tr>
+      <w:tr>
+        <w:tc>
+          <w:p>
+            <w:pPr>
+              <w:pStyle w:val="styled"/>
+            </w:pPr>
+            <w:r>
+              <w:t xml:space="preserve">Residential only off-street parking existing</w:t>
+            </w:r>
+          </w:p>
+        </w:tc>
+        <w:tc>
+          <w:p>
+            <w:pPr>
+              <w:pStyle w:val="styled"/>
+            </w:pPr>
+          </w:p>
+        </w:tc>
+      </w:tr>
+      <w:tr>
+        <w:tc>
+          <w:p>
+            <w:pPr>
+              <w:pStyle w:val="styled"/>
+            </w:pPr>
+            <w:r>
+              <w:t xml:space="preserve">Residential only off-street parking proposed</w:t>
+            </w:r>
+          </w:p>
+        </w:tc>
+        <w:tc>
+          <w:p>
+            <w:pPr>
+              <w:pStyle w:val="styled"/>
+            </w:pPr>
+          </w:p>
+        </w:tc>
+      </w:tr>
+      <w:tr>
+        <w:tc>
+          <w:p>
+            <w:pPr>
+              <w:pStyle w:val="styled"/>
+            </w:pPr>
+            <w:r>
+              <w:t xml:space="preserve">Car club existing</w:t>
+            </w:r>
+          </w:p>
+        </w:tc>
+        <w:tc>
+          <w:p>
+            <w:pPr>
+              <w:pStyle w:val="styled"/>
+            </w:pPr>
+          </w:p>
+        </w:tc>
+      </w:tr>
+      <w:tr>
+        <w:tc>
+          <w:p>
+            <w:pPr>
+              <w:pStyle w:val="styled"/>
+            </w:pPr>
+            <w:r>
+              <w:t xml:space="preserve">Car club proposed</w:t>
+            </w:r>
+          </w:p>
+        </w:tc>
+        <w:tc>
+          <w:p>
+            <w:pPr>
+              <w:pStyle w:val="styled"/>
+            </w:pPr>
+          </w:p>
+        </w:tc>
+      </w:tr>
+      <w:tr>
+        <w:tc>
+          <w:p>
+            <w:pPr>
+              <w:pStyle w:val="styled"/>
+            </w:pPr>
+            <w:r>
+              <w:t xml:space="preserve">Other existing</w:t>
+            </w:r>
+          </w:p>
+        </w:tc>
+        <w:tc>
+          <w:p>
+            <w:pPr>
+              <w:pStyle w:val="styled"/>
+            </w:pPr>
+          </w:p>
+        </w:tc>
+      </w:tr>
+      <w:tr>
+        <w:tc>
+          <w:p>
+            <w:pPr>
+              <w:pStyle w:val="styled"/>
+            </w:pPr>
+            <w:r>
+              <w:t xml:space="preserve">Other proposed</w:t>
+            </w:r>
+          </w:p>
+        </w:tc>
+        <w:tc>
+          <w:p>
+            <w:pPr>
+              <w:pStyle w:val="styled"/>
+            </w:pPr>
           </w:p>
         </w:tc>
       </w:tr>
@@ -794,8 +1876,18 @@
     <w:p>
       <w:pPr>
         <w:pStyle w:val="Heading2"/>
+        <w:spacing w:before="480" w:after="240"/>
+        <w:jc w:val="left"/>
       </w:pPr>
       <w:r>
+        <w:rPr>
+          <w:b/>
+          <w:bCs/>
+          <w:color w:val="000000"/>
+          <w:sz w:val="32"/>
+          <w:szCs w:val="32"/>
+          <w:rFonts w:ascii="Arial" w:cs="Arial" w:eastAsia="Arial" w:hAnsi="Arial"/>
+        </w:rPr>
         <w:t xml:space="preserve">12. Declaration</w:t>
       </w:r>
     </w:p>
@@ -810,12 +1902,6 @@
           <w:insideH w:val="single" w:color="auto" w:sz="4"/>
           <w:insideV w:val="single" w:color="auto" w:sz="4"/>
         </w:tblBorders>
-        <w:tblCellMar>
-          <w:top w:type="pct" w:w="1%"/>
-          <w:left w:type="pct" w:w="1%"/>
-          <w:bottom w:type="pct" w:w="1%"/>
-          <w:right w:type="pct" w:w="1%"/>
-        </w:tblCellMar>
       </w:tblPr>
       <w:tblGrid>
         <w:gridCol w:w="100"/>
@@ -824,15 +1910,43 @@
       <w:tr>
         <w:tc>
           <w:p>
-            <w:r>
-              <w:t xml:space="preserve"/>
-            </w:r>
-          </w:p>
-        </w:tc>
-        <w:tc>
-          <w:p>
-            <w:r>
-              <w:t xml:space="preserve"/>
+            <w:pPr>
+              <w:pStyle w:val="styled"/>
+            </w:pPr>
+            <w:r>
+              <w:t xml:space="preserve">I / We hereby apply for Lawful development: Existing use as described in this form and accompanying plans/drawings and additional information. I / We confirm that, to the best of my/our knowledge, any facts stated are true and accurate and any opinions given are the genuine options of the persons giving them. I / We also accept that: Once submitted, this information will be transmitted to the Local Planning Authority and, once validated by them, be made available as part of a public register and on the authority's website; our system will automatically generate and send you emails in regard to the submission of this application.</w:t>
+            </w:r>
+          </w:p>
+        </w:tc>
+        <w:tc>
+          <w:p>
+            <w:pPr>
+              <w:pStyle w:val="styled"/>
+            </w:pPr>
+            <w:r>
+              <w:t xml:space="preserve">Yes/No (applicant), Yes / No (agent)</w:t>
+            </w:r>
+          </w:p>
+        </w:tc>
+      </w:tr>
+      <w:tr>
+        <w:tc>
+          <w:p>
+            <w:pPr>
+              <w:pStyle w:val="styled"/>
+            </w:pPr>
+            <w:r>
+              <w:t xml:space="preserve">Date</w:t>
+            </w:r>
+          </w:p>
+        </w:tc>
+        <w:tc>
+          <w:p>
+            <w:pPr>
+              <w:pStyle w:val="styled"/>
+            </w:pPr>
+            <w:r>
+              <w:t xml:space="preserve">08/02/2023</w:t>
             </w:r>
           </w:p>
         </w:tc>
@@ -841,8 +1955,18 @@
     <w:p>
       <w:pPr>
         <w:pStyle w:val="Heading2"/>
+        <w:spacing w:before="480" w:after="240"/>
+        <w:jc w:val="left"/>
       </w:pPr>
       <w:r>
+        <w:rPr>
+          <w:b/>
+          <w:bCs/>
+          <w:color w:val="000000"/>
+          <w:sz w:val="32"/>
+          <w:szCs w:val="32"/>
+          <w:rFonts w:ascii="Arial" w:cs="Arial" w:eastAsia="Arial" w:hAnsi="Arial"/>
+        </w:rPr>
         <w:t xml:space="preserve">13. Applicant contact details</w:t>
       </w:r>
     </w:p>
@@ -857,12 +1981,6 @@
           <w:insideH w:val="single" w:color="auto" w:sz="4"/>
           <w:insideV w:val="single" w:color="auto" w:sz="4"/>
         </w:tblBorders>
-        <w:tblCellMar>
-          <w:top w:type="pct" w:w="1%"/>
-          <w:left w:type="pct" w:w="1%"/>
-          <w:bottom w:type="pct" w:w="1%"/>
-          <w:right w:type="pct" w:w="1%"/>
-        </w:tblCellMar>
       </w:tblPr>
       <w:tblGrid>
         <w:gridCol w:w="100"/>
@@ -871,15 +1989,43 @@
       <w:tr>
         <w:tc>
           <w:p>
-            <w:r>
-              <w:t xml:space="preserve"/>
-            </w:r>
-          </w:p>
-        </w:tc>
-        <w:tc>
-          <w:p>
-            <w:r>
-              <w:t xml:space="preserve"/>
+            <w:pPr>
+              <w:pStyle w:val="styled"/>
+            </w:pPr>
+            <w:r>
+              <w:t xml:space="preserve">Phone</w:t>
+            </w:r>
+          </w:p>
+        </w:tc>
+        <w:tc>
+          <w:p>
+            <w:pPr>
+              <w:pStyle w:val="styled"/>
+            </w:pPr>
+            <w:r>
+              <w:t xml:space="preserve">01494111111</w:t>
+            </w:r>
+          </w:p>
+        </w:tc>
+      </w:tr>
+      <w:tr>
+        <w:tc>
+          <w:p>
+            <w:pPr>
+              <w:pStyle w:val="styled"/>
+            </w:pPr>
+            <w:r>
+              <w:t xml:space="preserve">Email</w:t>
+            </w:r>
+          </w:p>
+        </w:tc>
+        <w:tc>
+          <w:p>
+            <w:pPr>
+              <w:pStyle w:val="styled"/>
+            </w:pPr>
+            <w:r>
+              <w:t xml:space="preserve">test@buckinghamshire.gov.uk</w:t>
             </w:r>
           </w:p>
         </w:tc>
@@ -888,8 +2034,18 @@
     <w:p>
       <w:pPr>
         <w:pStyle w:val="Heading2"/>
+        <w:spacing w:before="480" w:after="240"/>
+        <w:jc w:val="left"/>
       </w:pPr>
       <w:r>
+        <w:rPr>
+          <w:b/>
+          <w:bCs/>
+          <w:color w:val="000000"/>
+          <w:sz w:val="32"/>
+          <w:szCs w:val="32"/>
+          <w:rFonts w:ascii="Arial" w:cs="Arial" w:eastAsia="Arial" w:hAnsi="Arial"/>
+        </w:rPr>
         <w:t xml:space="preserve">14. Agent contact details</w:t>
       </w:r>
     </w:p>
@@ -904,12 +2060,6 @@
           <w:insideH w:val="single" w:color="auto" w:sz="4"/>
           <w:insideV w:val="single" w:color="auto" w:sz="4"/>
         </w:tblBorders>
-        <w:tblCellMar>
-          <w:top w:type="pct" w:w="1%"/>
-          <w:left w:type="pct" w:w="1%"/>
-          <w:bottom w:type="pct" w:w="1%"/>
-          <w:right w:type="pct" w:w="1%"/>
-        </w:tblCellMar>
       </w:tblPr>
       <w:tblGrid>
         <w:gridCol w:w="100"/>
@@ -918,16 +2068,38 @@
       <w:tr>
         <w:tc>
           <w:p>
-            <w:r>
-              <w:t xml:space="preserve"/>
-            </w:r>
-          </w:p>
-        </w:tc>
-        <w:tc>
-          <w:p>
-            <w:r>
-              <w:t xml:space="preserve"/>
-            </w:r>
+            <w:pPr>
+              <w:pStyle w:val="styled"/>
+            </w:pPr>
+            <w:r>
+              <w:t xml:space="preserve">Phone</w:t>
+            </w:r>
+          </w:p>
+        </w:tc>
+        <w:tc>
+          <w:p>
+            <w:pPr>
+              <w:pStyle w:val="styled"/>
+            </w:pPr>
+          </w:p>
+        </w:tc>
+      </w:tr>
+      <w:tr>
+        <w:tc>
+          <w:p>
+            <w:pPr>
+              <w:pStyle w:val="styled"/>
+            </w:pPr>
+            <w:r>
+              <w:t xml:space="preserve">Email</w:t>
+            </w:r>
+          </w:p>
+        </w:tc>
+        <w:tc>
+          <w:p>
+            <w:pPr>
+              <w:pStyle w:val="styled"/>
+            </w:pPr>
           </w:p>
         </w:tc>
       </w:tr>
@@ -935,8 +2107,18 @@
     <w:p>
       <w:pPr>
         <w:pStyle w:val="Heading2"/>
+        <w:spacing w:before="480" w:after="240"/>
+        <w:jc w:val="left"/>
       </w:pPr>
       <w:r>
+        <w:rPr>
+          <w:b/>
+          <w:bCs/>
+          <w:color w:val="000000"/>
+          <w:sz w:val="32"/>
+          <w:szCs w:val="32"/>
+          <w:rFonts w:ascii="Arial" w:cs="Arial" w:eastAsia="Arial" w:hAnsi="Arial"/>
+        </w:rPr>
         <w:t xml:space="preserve">15. Site visit</w:t>
       </w:r>
     </w:p>
@@ -951,12 +2133,6 @@
           <w:insideH w:val="single" w:color="auto" w:sz="4"/>
           <w:insideV w:val="single" w:color="auto" w:sz="4"/>
         </w:tblBorders>
-        <w:tblCellMar>
-          <w:top w:type="pct" w:w="1%"/>
-          <w:left w:type="pct" w:w="1%"/>
-          <w:bottom w:type="pct" w:w="1%"/>
-          <w:right w:type="pct" w:w="1%"/>
-        </w:tblCellMar>
       </w:tblPr>
       <w:tblGrid>
         <w:gridCol w:w="100"/>
@@ -965,16 +2141,101 @@
       <w:tr>
         <w:tc>
           <w:p>
-            <w:r>
-              <w:t xml:space="preserve"/>
-            </w:r>
-          </w:p>
-        </w:tc>
-        <w:tc>
-          <w:p>
-            <w:r>
-              <w:t xml:space="preserve"/>
-            </w:r>
+            <w:pPr>
+              <w:pStyle w:val="styled"/>
+            </w:pPr>
+            <w:r>
+              <w:t xml:space="preserve">Can the site be seen from a: Public road, Public footpath, Bridleway, Or other public land?</w:t>
+            </w:r>
+          </w:p>
+        </w:tc>
+        <w:tc>
+          <w:p>
+            <w:pPr>
+              <w:pStyle w:val="styled"/>
+            </w:pPr>
+            <w:r>
+              <w:t xml:space="preserve">Information not provided</w:t>
+            </w:r>
+          </w:p>
+        </w:tc>
+      </w:tr>
+      <w:tr>
+        <w:tc>
+          <w:p>
+            <w:pPr>
+              <w:pStyle w:val="styled"/>
+            </w:pPr>
+            <w:r>
+              <w:t xml:space="preserve">If the planning authority needs to make an appointment to carry out a site visit, whom should they contact?</w:t>
+            </w:r>
+          </w:p>
+        </w:tc>
+        <w:tc>
+          <w:p>
+            <w:pPr>
+              <w:pStyle w:val="styled"/>
+            </w:pPr>
+            <w:r>
+              <w:t xml:space="preserve">Applicant / agent / Other</w:t>
+            </w:r>
+          </w:p>
+        </w:tc>
+      </w:tr>
+      <w:tr>
+        <w:tc>
+          <w:p>
+            <w:pPr>
+              <w:pStyle w:val="styled"/>
+            </w:pPr>
+            <w:r>
+              <w:t xml:space="preserve">Name</w:t>
+            </w:r>
+          </w:p>
+        </w:tc>
+        <w:tc>
+          <w:p>
+            <w:pPr>
+              <w:pStyle w:val="styled"/>
+            </w:pPr>
+          </w:p>
+        </w:tc>
+      </w:tr>
+      <w:tr>
+        <w:tc>
+          <w:p>
+            <w:pPr>
+              <w:pStyle w:val="styled"/>
+            </w:pPr>
+            <w:r>
+              <w:t xml:space="preserve">Phone</w:t>
+            </w:r>
+          </w:p>
+        </w:tc>
+        <w:tc>
+          <w:p>
+            <w:pPr>
+              <w:pStyle w:val="styled"/>
+            </w:pPr>
+          </w:p>
+        </w:tc>
+      </w:tr>
+      <w:tr>
+        <w:tc>
+          <w:p>
+            <w:pPr>
+              <w:pStyle w:val="styled"/>
+            </w:pPr>
+            <w:r>
+              <w:t xml:space="preserve">Email</w:t>
+            </w:r>
+          </w:p>
+        </w:tc>
+        <w:tc>
+          <w:p>
+            <w:pPr>
+              <w:pStyle w:val="styled"/>
+            </w:pPr>
           </w:p>
         </w:tc>
       </w:tr>
@@ -1146,17 +2407,10 @@
     <w:basedOn w:val="Normal"/>
     <w:next w:val="Normal"/>
     <w:qFormat/>
-    <w:pPr>
-      <w:spacing w:after="120"/>
-      <w:jc w:val="center"/>
-    </w:pPr>
     <w:rPr>
-      <w:b/>
-      <w:bCs/>
-      <w:color w:val="000000"/>
-      <w:sz w:val="28"/>
-      <w:szCs w:val="28"/>
-      <w:rFonts w:ascii="Arial" w:cs="Arial" w:eastAsia="Arial" w:hAnsi="Arial"/>
+      <w:color w:val="2E74B5"/>
+      <w:sz w:val="32"/>
+      <w:szCs w:val="32"/>
     </w:rPr>
   </w:style>
   <w:style w:type="paragraph" w:styleId="Heading2">
@@ -1164,16 +2418,10 @@
     <w:basedOn w:val="Normal"/>
     <w:next w:val="Normal"/>
     <w:qFormat/>
-    <w:pPr>
-      <w:spacing w:before="240" w:after="120"/>
-    </w:pPr>
     <w:rPr>
-      <w:b/>
-      <w:bCs/>
-      <w:color w:val="000000"/>
-      <w:sz w:val="24"/>
-      <w:szCs w:val="24"/>
-      <w:rFonts w:ascii="Arial" w:cs="Arial" w:eastAsia="Arial" w:hAnsi="Arial"/>
+      <w:color w:val="2E74B5"/>
+      <w:sz w:val="26"/>
+      <w:szCs w:val="26"/>
     </w:rPr>
   </w:style>
   <w:style w:type="paragraph" w:styleId="Heading3">
@@ -1181,16 +2429,10 @@
     <w:basedOn w:val="Normal"/>
     <w:next w:val="Normal"/>
     <w:qFormat/>
-    <w:pPr>
-      <w:spacing w:before="240" w:after="120"/>
-    </w:pPr>
     <w:rPr>
-      <w:b/>
-      <w:bCs/>
-      <w:color w:val="000000"/>
-      <w:sz w:val="22"/>
-      <w:szCs w:val="22"/>
-      <w:rFonts w:ascii="Arial" w:cs="Arial" w:eastAsia="Arial" w:hAnsi="Arial"/>
+      <w:color w:val="1F4D78"/>
+      <w:sz w:val="24"/>
+      <w:szCs w:val="24"/>
     </w:rPr>
   </w:style>
   <w:style w:type="paragraph" w:styleId="Heading4">
@@ -1284,5 +2526,24 @@
       <w:szCs w:val="20"/>
     </w:rPr>
   </w:style>
+  <w:style w:type="paragraph" w:styleId="styled">
+    <w:name w:val="Styled"/>
+    <w:basedOn w:val="Text"/>
+    <w:next w:val="Text"/>
+    <w:qFormat/>
+    <w:pPr>
+      <w:spacing w:before="120" w:after="120"/>
+    </w:pPr>
+    <w:rPr>
+      <w:b w:val="false"/>
+      <w:bCs w:val="false"/>
+      <w:i w:val="false"/>
+      <w:iCs w:val="false"/>
+      <w:color w:val="000000"/>
+      <w:sz w:val="28"/>
+      <w:szCs w:val="28"/>
+      <w:rFonts w:ascii="Arial" w:cs="Arial" w:eastAsia="Arial" w:hAnsi="Arial"/>
+    </w:rPr>
+  </w:style>
 </w:styles>
 </file>
</xml_diff>

<commit_message>
Update styles for cross-OS support
</commit_message>
<xml_diff>
--- a/examples/LDCEExample.docx
+++ b/examples/LDCEExample.docx
@@ -56,7 +56,7 @@
     </w:p>
     <w:tbl>
       <w:tblPr>
-        <w:tblW w:type="pct" w:w="100%"/>
+        <w:tblW w:type="dxa" w:w="9040"/>
         <w:tblBorders>
           <w:top w:val="single" w:color="auto" w:sz="4"/>
           <w:left w:val="single" w:color="auto" w:sz="4"/>
@@ -77,6 +77,10 @@
               <w:pStyle w:val="styled"/>
             </w:pPr>
             <w:r>
+              <w:rPr>
+                <w:b/>
+                <w:bCs/>
+              </w:rPr>
               <w:t xml:space="preserve">Name</w:t>
             </w:r>
           </w:p>
@@ -99,6 +103,10 @@
               <w:pStyle w:val="styled"/>
             </w:pPr>
             <w:r>
+              <w:rPr>
+                <w:b/>
+                <w:bCs/>
+              </w:rPr>
               <w:t xml:space="preserve">Address</w:t>
             </w:r>
           </w:p>
@@ -132,7 +140,7 @@
     </w:p>
     <w:tbl>
       <w:tblPr>
-        <w:tblW w:type="pct" w:w="100%"/>
+        <w:tblW w:type="dxa" w:w="9040"/>
         <w:tblBorders>
           <w:top w:val="single" w:color="auto" w:sz="4"/>
           <w:left w:val="single" w:color="auto" w:sz="4"/>
@@ -153,6 +161,10 @@
               <w:pStyle w:val="styled"/>
             </w:pPr>
             <w:r>
+              <w:rPr>
+                <w:b/>
+                <w:bCs/>
+              </w:rPr>
               <w:t xml:space="preserve">Is there an agent?</w:t>
             </w:r>
           </w:p>
@@ -175,6 +187,10 @@
               <w:pStyle w:val="styled"/>
             </w:pPr>
             <w:r>
+              <w:rPr>
+                <w:b/>
+                <w:bCs/>
+              </w:rPr>
               <w:t xml:space="preserve">Agent name</w:t>
             </w:r>
           </w:p>
@@ -197,6 +213,10 @@
               <w:pStyle w:val="styled"/>
             </w:pPr>
             <w:r>
+              <w:rPr>
+                <w:b/>
+                <w:bCs/>
+              </w:rPr>
               <w:t xml:space="preserve">Agent address</w:t>
             </w:r>
           </w:p>
@@ -230,7 +250,7 @@
     </w:p>
     <w:tbl>
       <w:tblPr>
-        <w:tblW w:type="pct" w:w="100%"/>
+        <w:tblW w:type="dxa" w:w="9040"/>
         <w:tblBorders>
           <w:top w:val="single" w:color="auto" w:sz="4"/>
           <w:left w:val="single" w:color="auto" w:sz="4"/>
@@ -251,6 +271,10 @@
               <w:pStyle w:val="styled"/>
             </w:pPr>
             <w:r>
+              <w:rPr>
+                <w:b/>
+                <w:bCs/>
+              </w:rPr>
               <w:t xml:space="preserve">Is the applicant’s address the same as the site address?</w:t>
             </w:r>
           </w:p>
@@ -270,6 +294,10 @@
               <w:pStyle w:val="styled"/>
             </w:pPr>
             <w:r>
+              <w:rPr>
+                <w:b/>
+                <w:bCs/>
+              </w:rPr>
               <w:t xml:space="preserve">Site address</w:t>
             </w:r>
           </w:p>
@@ -303,7 +331,7 @@
     </w:p>
     <w:tbl>
       <w:tblPr>
-        <w:tblW w:type="pct" w:w="100%"/>
+        <w:tblW w:type="dxa" w:w="9040"/>
         <w:tblBorders>
           <w:top w:val="single" w:color="auto" w:sz="4"/>
           <w:left w:val="single" w:color="auto" w:sz="4"/>
@@ -324,6 +352,10 @@
               <w:pStyle w:val="styled"/>
             </w:pPr>
             <w:r>
+              <w:rPr>
+                <w:b/>
+                <w:bCs/>
+              </w:rPr>
               <w:t xml:space="preserve">Has assistance or prior advice been sought from the local authority about this application?</w:t>
             </w:r>
           </w:p>
@@ -346,6 +378,10 @@
               <w:pStyle w:val="styled"/>
             </w:pPr>
             <w:r>
+              <w:rPr>
+                <w:b/>
+                <w:bCs/>
+              </w:rPr>
               <w:t xml:space="preserve">Officer name</w:t>
             </w:r>
           </w:p>
@@ -365,6 +401,10 @@
               <w:pStyle w:val="styled"/>
             </w:pPr>
             <w:r>
+              <w:rPr>
+                <w:b/>
+                <w:bCs/>
+              </w:rPr>
               <w:t xml:space="preserve">Pre-app reference</w:t>
             </w:r>
           </w:p>
@@ -384,6 +424,10 @@
               <w:pStyle w:val="styled"/>
             </w:pPr>
             <w:r>
+              <w:rPr>
+                <w:b/>
+                <w:bCs/>
+              </w:rPr>
               <w:t xml:space="preserve">Date</w:t>
             </w:r>
           </w:p>
@@ -403,6 +447,10 @@
               <w:pStyle w:val="styled"/>
             </w:pPr>
             <w:r>
+              <w:rPr>
+                <w:b/>
+                <w:bCs/>
+              </w:rPr>
               <w:t xml:space="preserve">Details of advice received</w:t>
             </w:r>
           </w:p>
@@ -436,7 +484,7 @@
     </w:p>
     <w:tbl>
       <w:tblPr>
-        <w:tblW w:type="pct" w:w="100%"/>
+        <w:tblW w:type="dxa" w:w="9040"/>
         <w:tblBorders>
           <w:top w:val="single" w:color="auto" w:sz="4"/>
           <w:left w:val="single" w:color="auto" w:sz="4"/>
@@ -457,6 +505,10 @@
               <w:pStyle w:val="styled"/>
             </w:pPr>
             <w:r>
+              <w:rPr>
+                <w:b/>
+                <w:bCs/>
+              </w:rPr>
               <w:t xml:space="preserve">What is the applicant’s interest in the land?</w:t>
             </w:r>
           </w:p>
@@ -476,6 +528,10 @@
               <w:pStyle w:val="styled"/>
             </w:pPr>
             <w:r>
+              <w:rPr>
+                <w:b/>
+                <w:bCs/>
+              </w:rPr>
               <w:t xml:space="preserve">If applicant is not the owner, do they know any owners?</w:t>
             </w:r>
           </w:p>
@@ -495,6 +551,10 @@
               <w:pStyle w:val="styled"/>
             </w:pPr>
             <w:r>
+              <w:rPr>
+                <w:b/>
+                <w:bCs/>
+              </w:rPr>
               <w:t xml:space="preserve">Have other owners been informed in writing about the application</w:t>
             </w:r>
           </w:p>
@@ -514,6 +574,10 @@
               <w:pStyle w:val="styled"/>
             </w:pPr>
             <w:r>
+              <w:rPr>
+                <w:b/>
+                <w:bCs/>
+              </w:rPr>
               <w:t xml:space="preserve">If they have not been informed of the application, please explain why not</w:t>
             </w:r>
           </w:p>
@@ -533,6 +597,10 @@
               <w:pStyle w:val="styled"/>
             </w:pPr>
             <w:r>
+              <w:rPr>
+                <w:b/>
+                <w:bCs/>
+              </w:rPr>
               <w:t xml:space="preserve">Names of other owners</w:t>
             </w:r>
           </w:p>
@@ -552,6 +620,10 @@
               <w:pStyle w:val="styled"/>
             </w:pPr>
             <w:r>
+              <w:rPr>
+                <w:b/>
+                <w:bCs/>
+              </w:rPr>
               <w:t xml:space="preserve">Address of other owners</w:t>
             </w:r>
           </w:p>
@@ -585,7 +657,7 @@
     </w:p>
     <w:tbl>
       <w:tblPr>
-        <w:tblW w:type="pct" w:w="100%"/>
+        <w:tblW w:type="dxa" w:w="9040"/>
         <w:tblBorders>
           <w:top w:val="single" w:color="auto" w:sz="4"/>
           <w:left w:val="single" w:color="auto" w:sz="4"/>
@@ -606,6 +678,10 @@
               <w:pStyle w:val="styled"/>
             </w:pPr>
             <w:r>
+              <w:rPr>
+                <w:b/>
+                <w:bCs/>
+              </w:rPr>
               <w:t xml:space="preserve">Do any of these statements apply to you?</w:t>
             </w:r>
           </w:p>
@@ -628,6 +704,10 @@
               <w:pStyle w:val="styled"/>
             </w:pPr>
             <w:r>
+              <w:rPr>
+                <w:b/>
+                <w:bCs/>
+              </w:rPr>
               <w:t xml:space="preserve">If Yes, please provide details of the name, role, and how you are related to them</w:t>
             </w:r>
           </w:p>
@@ -661,7 +741,7 @@
     </w:p>
     <w:tbl>
       <w:tblPr>
-        <w:tblW w:type="pct" w:w="100%"/>
+        <w:tblW w:type="dxa" w:w="9040"/>
         <w:tblBorders>
           <w:top w:val="single" w:color="auto" w:sz="4"/>
           <w:left w:val="single" w:color="auto" w:sz="4"/>
@@ -682,6 +762,10 @@
               <w:pStyle w:val="styled"/>
             </w:pPr>
             <w:r>
+              <w:rPr>
+                <w:b/>
+                <w:bCs/>
+              </w:rPr>
               <w:t xml:space="preserve">Which of these do you need a lawful application certificate for?</w:t>
             </w:r>
           </w:p>
@@ -701,6 +785,10 @@
               <w:pStyle w:val="styled"/>
             </w:pPr>
             <w:r>
+              <w:rPr>
+                <w:b/>
+                <w:bCs/>
+              </w:rPr>
               <w:t xml:space="preserve">If Yes to an existing use, please state which of the Use Classes the use relates to</w:t>
             </w:r>
           </w:p>
@@ -720,6 +808,10 @@
               <w:pStyle w:val="styled"/>
             </w:pPr>
             <w:r>
+              <w:rPr>
+                <w:b/>
+                <w:bCs/>
+              </w:rPr>
               <w:t xml:space="preserve">What is the existing site use(s) for which the certificate of lawfulness is being sought? Please fully describe each use and state which part of the land the use relates to</w:t>
             </w:r>
           </w:p>
@@ -753,7 +845,7 @@
     </w:p>
     <w:tbl>
       <w:tblPr>
-        <w:tblW w:type="pct" w:w="100%"/>
+        <w:tblW w:type="dxa" w:w="9040"/>
         <w:tblBorders>
           <w:top w:val="single" w:color="auto" w:sz="4"/>
           <w:left w:val="single" w:color="auto" w:sz="4"/>
@@ -774,6 +866,10 @@
               <w:pStyle w:val="styled"/>
             </w:pPr>
             <w:r>
+              <w:rPr>
+                <w:b/>
+                <w:bCs/>
+              </w:rPr>
               <w:t xml:space="preserve">What is the existing site use(s) for which the certificate of lawfulness is being sought? Please fully describe each use and state which part of the land the use relates to</w:t>
             </w:r>
           </w:p>
@@ -807,7 +903,7 @@
     </w:p>
     <w:tbl>
       <w:tblPr>
-        <w:tblW w:type="pct" w:w="100%"/>
+        <w:tblW w:type="dxa" w:w="9040"/>
         <w:tblBorders>
           <w:top w:val="single" w:color="auto" w:sz="4"/>
           <w:left w:val="single" w:color="auto" w:sz="4"/>
@@ -828,6 +924,10 @@
               <w:pStyle w:val="styled"/>
             </w:pPr>
             <w:r>
+              <w:rPr>
+                <w:b/>
+                <w:bCs/>
+              </w:rPr>
               <w:t xml:space="preserve">Please state under what grounds is the certificate sought</w:t>
             </w:r>
           </w:p>
@@ -847,6 +947,10 @@
               <w:pStyle w:val="styled"/>
             </w:pPr>
             <w:r>
+              <w:rPr>
+                <w:b/>
+                <w:bCs/>
+              </w:rPr>
               <w:t xml:space="preserve">If applicable, please give the reference number of any existing planning permission, lawful development certificate or enforcement notice affecting the application site. Include its date and the number of any condition being breached:</w:t>
             </w:r>
           </w:p>
@@ -866,6 +970,10 @@
               <w:pStyle w:val="styled"/>
             </w:pPr>
             <w:r>
+              <w:rPr>
+                <w:b/>
+                <w:bCs/>
+              </w:rPr>
               <w:t xml:space="preserve">Please state why a Lawful Development Certificate should be granted</w:t>
             </w:r>
           </w:p>
@@ -899,7 +1007,7 @@
     </w:p>
     <w:tbl>
       <w:tblPr>
-        <w:tblW w:type="pct" w:w="100%"/>
+        <w:tblW w:type="dxa" w:w="9040"/>
         <w:tblBorders>
           <w:top w:val="single" w:color="auto" w:sz="4"/>
           <w:left w:val="single" w:color="auto" w:sz="4"/>
@@ -920,6 +1028,10 @@
               <w:pStyle w:val="styled"/>
             </w:pPr>
             <w:r>
+              <w:rPr>
+                <w:b/>
+                <w:bCs/>
+              </w:rPr>
               <w:t xml:space="preserve">When was the use or activity begun, or the building work substantially completed?</w:t>
             </w:r>
           </w:p>
@@ -939,6 +1051,10 @@
               <w:pStyle w:val="styled"/>
             </w:pPr>
             <w:r>
+              <w:rPr>
+                <w:b/>
+                <w:bCs/>
+              </w:rPr>
               <w:t xml:space="preserve">In the case of an existing use or activity in breach of conditions has there been any interruption:</w:t>
             </w:r>
           </w:p>
@@ -961,6 +1077,10 @@
               <w:pStyle w:val="styled"/>
             </w:pPr>
             <w:r>
+              <w:rPr>
+                <w:b/>
+                <w:bCs/>
+              </w:rPr>
               <w:t xml:space="preserve">If Yes, please provide details of the dates, duration and any discontinuance of the development which is the subject of this application. If your application is based on the claim that a use or activity has been ongoing for a period of years, please state exactly when any interruption occurred:</w:t>
             </w:r>
           </w:p>
@@ -980,6 +1100,10 @@
               <w:pStyle w:val="styled"/>
             </w:pPr>
             <w:r>
+              <w:rPr>
+                <w:b/>
+                <w:bCs/>
+              </w:rPr>
               <w:t xml:space="preserve">In the case of an existing use of land, has there been any material change of use of the land since the start of the use for which a certificate is sought?</w:t>
             </w:r>
           </w:p>
@@ -999,6 +1123,10 @@
               <w:pStyle w:val="styled"/>
             </w:pPr>
             <w:r>
+              <w:rPr>
+                <w:b/>
+                <w:bCs/>
+              </w:rPr>
               <w:t xml:space="preserve">If yes, provide details</w:t>
             </w:r>
           </w:p>
@@ -1018,6 +1146,10 @@
               <w:pStyle w:val="styled"/>
             </w:pPr>
             <w:r>
+              <w:rPr>
+                <w:b/>
+                <w:bCs/>
+              </w:rPr>
               <w:t xml:space="preserve">Does the application for a Certificate relate to a residential use where the number of residential units has changed?</w:t>
             </w:r>
           </w:p>
@@ -1040,6 +1172,10 @@
               <w:pStyle w:val="styled"/>
             </w:pPr>
             <w:r>
+              <w:rPr>
+                <w:b/>
+                <w:bCs/>
+              </w:rPr>
               <w:t xml:space="preserve">New 1 bed homes</w:t>
             </w:r>
           </w:p>
@@ -1059,6 +1195,10 @@
               <w:pStyle w:val="styled"/>
             </w:pPr>
             <w:r>
+              <w:rPr>
+                <w:b/>
+                <w:bCs/>
+              </w:rPr>
               <w:t xml:space="preserve">New 2 bed homes</w:t>
             </w:r>
           </w:p>
@@ -1078,6 +1218,10 @@
               <w:pStyle w:val="styled"/>
             </w:pPr>
             <w:r>
+              <w:rPr>
+                <w:b/>
+                <w:bCs/>
+              </w:rPr>
               <w:t xml:space="preserve">New 3 bed homes</w:t>
             </w:r>
           </w:p>
@@ -1097,6 +1241,10 @@
               <w:pStyle w:val="styled"/>
             </w:pPr>
             <w:r>
+              <w:rPr>
+                <w:b/>
+                <w:bCs/>
+              </w:rPr>
               <w:t xml:space="preserve">New 4+ bed homes</w:t>
             </w:r>
           </w:p>
@@ -1116,6 +1264,10 @@
               <w:pStyle w:val="styled"/>
             </w:pPr>
             <w:r>
+              <w:rPr>
+                <w:b/>
+                <w:bCs/>
+              </w:rPr>
               <w:t xml:space="preserve">New other / unknown homes</w:t>
             </w:r>
           </w:p>
@@ -1135,6 +1287,10 @@
               <w:pStyle w:val="styled"/>
             </w:pPr>
             <w:r>
+              <w:rPr>
+                <w:b/>
+                <w:bCs/>
+              </w:rPr>
               <w:t xml:space="preserve">Total new homes of all types</w:t>
             </w:r>
           </w:p>
@@ -1154,6 +1310,10 @@
               <w:pStyle w:val="styled"/>
             </w:pPr>
             <w:r>
+              <w:rPr>
+                <w:b/>
+                <w:bCs/>
+              </w:rPr>
               <w:t xml:space="preserve">New social rented homes</w:t>
             </w:r>
           </w:p>
@@ -1173,6 +1333,10 @@
               <w:pStyle w:val="styled"/>
             </w:pPr>
             <w:r>
+              <w:rPr>
+                <w:b/>
+                <w:bCs/>
+              </w:rPr>
               <w:t xml:space="preserve">New intermediate homes</w:t>
             </w:r>
           </w:p>
@@ -1192,6 +1356,10 @@
               <w:pStyle w:val="styled"/>
             </w:pPr>
             <w:r>
+              <w:rPr>
+                <w:b/>
+                <w:bCs/>
+              </w:rPr>
               <w:t xml:space="preserve">New key worker homes</w:t>
             </w:r>
           </w:p>
@@ -1211,6 +1379,10 @@
               <w:pStyle w:val="styled"/>
             </w:pPr>
             <w:r>
+              <w:rPr>
+                <w:b/>
+                <w:bCs/>
+              </w:rPr>
               <w:t xml:space="preserve">Existing 1 bed homes</w:t>
             </w:r>
           </w:p>
@@ -1230,6 +1402,10 @@
               <w:pStyle w:val="styled"/>
             </w:pPr>
             <w:r>
+              <w:rPr>
+                <w:b/>
+                <w:bCs/>
+              </w:rPr>
               <w:t xml:space="preserve">Existing 2 bed homes</w:t>
             </w:r>
           </w:p>
@@ -1249,6 +1425,10 @@
               <w:pStyle w:val="styled"/>
             </w:pPr>
             <w:r>
+              <w:rPr>
+                <w:b/>
+                <w:bCs/>
+              </w:rPr>
               <w:t xml:space="preserve">Existing 3 bed homes</w:t>
             </w:r>
           </w:p>
@@ -1268,6 +1448,10 @@
               <w:pStyle w:val="styled"/>
             </w:pPr>
             <w:r>
+              <w:rPr>
+                <w:b/>
+                <w:bCs/>
+              </w:rPr>
               <w:t xml:space="preserve">Existing 4+ bed homes</w:t>
             </w:r>
           </w:p>
@@ -1287,6 +1471,10 @@
               <w:pStyle w:val="styled"/>
             </w:pPr>
             <w:r>
+              <w:rPr>
+                <w:b/>
+                <w:bCs/>
+              </w:rPr>
               <w:t xml:space="preserve">Existing other / unknown homes</w:t>
             </w:r>
           </w:p>
@@ -1306,6 +1494,10 @@
               <w:pStyle w:val="styled"/>
             </w:pPr>
             <w:r>
+              <w:rPr>
+                <w:b/>
+                <w:bCs/>
+              </w:rPr>
               <w:t xml:space="preserve">Total existing homes of all types</w:t>
             </w:r>
           </w:p>
@@ -1325,6 +1517,10 @@
               <w:pStyle w:val="styled"/>
             </w:pPr>
             <w:r>
+              <w:rPr>
+                <w:b/>
+                <w:bCs/>
+              </w:rPr>
               <w:t xml:space="preserve">...</w:t>
             </w:r>
           </w:p>
@@ -1358,7 +1554,7 @@
     </w:p>
     <w:tbl>
       <w:tblPr>
-        <w:tblW w:type="pct" w:w="100%"/>
+        <w:tblW w:type="dxa" w:w="9040"/>
         <w:tblBorders>
           <w:top w:val="single" w:color="auto" w:sz="4"/>
           <w:left w:val="single" w:color="auto" w:sz="4"/>
@@ -1379,6 +1575,10 @@
               <w:pStyle w:val="styled"/>
             </w:pPr>
             <w:r>
+              <w:rPr>
+                <w:b/>
+                <w:bCs/>
+              </w:rPr>
               <w:t xml:space="preserve">Do you know the title number of the property?</w:t>
             </w:r>
           </w:p>
@@ -1398,6 +1598,10 @@
               <w:pStyle w:val="styled"/>
             </w:pPr>
             <w:r>
+              <w:rPr>
+                <w:b/>
+                <w:bCs/>
+              </w:rPr>
               <w:t xml:space="preserve">Title number</w:t>
             </w:r>
           </w:p>
@@ -1417,6 +1621,10 @@
               <w:pStyle w:val="styled"/>
             </w:pPr>
             <w:r>
+              <w:rPr>
+                <w:b/>
+                <w:bCs/>
+              </w:rPr>
               <w:t xml:space="preserve">Do you know the Energy Performance Certificate reference of the property?</w:t>
             </w:r>
           </w:p>
@@ -1439,6 +1647,10 @@
               <w:pStyle w:val="styled"/>
             </w:pPr>
             <w:r>
+              <w:rPr>
+                <w:b/>
+                <w:bCs/>
+              </w:rPr>
               <w:t xml:space="preserve">Energy Performance Certificate reference</w:t>
             </w:r>
           </w:p>
@@ -1458,6 +1670,10 @@
               <w:pStyle w:val="styled"/>
             </w:pPr>
             <w:r>
+              <w:rPr>
+                <w:b/>
+                <w:bCs/>
+              </w:rPr>
               <w:t xml:space="preserve">Gross internal floor area to be added (sqm)</w:t>
             </w:r>
           </w:p>
@@ -1477,6 +1693,10 @@
               <w:pStyle w:val="styled"/>
             </w:pPr>
             <w:r>
+              <w:rPr>
+                <w:b/>
+                <w:bCs/>
+              </w:rPr>
               <w:t xml:space="preserve">Number of additional bedrooms</w:t>
             </w:r>
           </w:p>
@@ -1496,6 +1716,10 @@
               <w:pStyle w:val="styled"/>
             </w:pPr>
             <w:r>
+              <w:rPr>
+                <w:b/>
+                <w:bCs/>
+              </w:rPr>
               <w:t xml:space="preserve">Number of additional bathrooms</w:t>
             </w:r>
           </w:p>
@@ -1515,6 +1739,10 @@
               <w:pStyle w:val="styled"/>
             </w:pPr>
             <w:r>
+              <w:rPr>
+                <w:b/>
+                <w:bCs/>
+              </w:rPr>
               <w:t xml:space="preserve">Does the site have any existing vehicle/cycle parking spaces?</w:t>
             </w:r>
           </w:p>
@@ -1537,6 +1765,10 @@
               <w:pStyle w:val="styled"/>
             </w:pPr>
             <w:r>
+              <w:rPr>
+                <w:b/>
+                <w:bCs/>
+              </w:rPr>
               <w:t xml:space="preserve">Car spaces existing</w:t>
             </w:r>
           </w:p>
@@ -1556,6 +1788,10 @@
               <w:pStyle w:val="styled"/>
             </w:pPr>
             <w:r>
+              <w:rPr>
+                <w:b/>
+                <w:bCs/>
+              </w:rPr>
               <w:t xml:space="preserve">Car spaces proposed</w:t>
             </w:r>
           </w:p>
@@ -1575,6 +1811,10 @@
               <w:pStyle w:val="styled"/>
             </w:pPr>
             <w:r>
+              <w:rPr>
+                <w:b/>
+                <w:bCs/>
+              </w:rPr>
               <w:t xml:space="preserve">Light goods vehicles / public vehicles existing</w:t>
             </w:r>
           </w:p>
@@ -1594,6 +1834,10 @@
               <w:pStyle w:val="styled"/>
             </w:pPr>
             <w:r>
+              <w:rPr>
+                <w:b/>
+                <w:bCs/>
+              </w:rPr>
               <w:t xml:space="preserve">Light goods vehicles / public vehicles proposed</w:t>
             </w:r>
           </w:p>
@@ -1613,6 +1857,10 @@
               <w:pStyle w:val="styled"/>
             </w:pPr>
             <w:r>
+              <w:rPr>
+                <w:b/>
+                <w:bCs/>
+              </w:rPr>
               <w:t xml:space="preserve">Motorcycles existing</w:t>
             </w:r>
           </w:p>
@@ -1632,6 +1880,10 @@
               <w:pStyle w:val="styled"/>
             </w:pPr>
             <w:r>
+              <w:rPr>
+                <w:b/>
+                <w:bCs/>
+              </w:rPr>
               <w:t xml:space="preserve">Motorcycles proposed</w:t>
             </w:r>
           </w:p>
@@ -1651,6 +1903,10 @@
               <w:pStyle w:val="styled"/>
             </w:pPr>
             <w:r>
+              <w:rPr>
+                <w:b/>
+                <w:bCs/>
+              </w:rPr>
               <w:t xml:space="preserve">Disabled parking existing</w:t>
             </w:r>
           </w:p>
@@ -1670,6 +1926,10 @@
               <w:pStyle w:val="styled"/>
             </w:pPr>
             <w:r>
+              <w:rPr>
+                <w:b/>
+                <w:bCs/>
+              </w:rPr>
               <w:t xml:space="preserve">Disabled parking proposed</w:t>
             </w:r>
           </w:p>
@@ -1689,6 +1949,10 @@
               <w:pStyle w:val="styled"/>
             </w:pPr>
             <w:r>
+              <w:rPr>
+                <w:b/>
+                <w:bCs/>
+              </w:rPr>
               <w:t xml:space="preserve">Cycle spaces existing</w:t>
             </w:r>
           </w:p>
@@ -1708,6 +1972,10 @@
               <w:pStyle w:val="styled"/>
             </w:pPr>
             <w:r>
+              <w:rPr>
+                <w:b/>
+                <w:bCs/>
+              </w:rPr>
               <w:t xml:space="preserve">Cycle spaces proposed</w:t>
             </w:r>
           </w:p>
@@ -1727,6 +1995,10 @@
               <w:pStyle w:val="styled"/>
             </w:pPr>
             <w:r>
+              <w:rPr>
+                <w:b/>
+                <w:bCs/>
+              </w:rPr>
               <w:t xml:space="preserve">Bus spaces existing</w:t>
             </w:r>
           </w:p>
@@ -1746,6 +2018,10 @@
               <w:pStyle w:val="styled"/>
             </w:pPr>
             <w:r>
+              <w:rPr>
+                <w:b/>
+                <w:bCs/>
+              </w:rPr>
               <w:t xml:space="preserve">Bus spaces proposed</w:t>
             </w:r>
           </w:p>
@@ -1765,6 +2041,10 @@
               <w:pStyle w:val="styled"/>
             </w:pPr>
             <w:r>
+              <w:rPr>
+                <w:b/>
+                <w:bCs/>
+              </w:rPr>
               <w:t xml:space="preserve">Residential only off-street parking existing</w:t>
             </w:r>
           </w:p>
@@ -1784,6 +2064,10 @@
               <w:pStyle w:val="styled"/>
             </w:pPr>
             <w:r>
+              <w:rPr>
+                <w:b/>
+                <w:bCs/>
+              </w:rPr>
               <w:t xml:space="preserve">Residential only off-street parking proposed</w:t>
             </w:r>
           </w:p>
@@ -1803,6 +2087,10 @@
               <w:pStyle w:val="styled"/>
             </w:pPr>
             <w:r>
+              <w:rPr>
+                <w:b/>
+                <w:bCs/>
+              </w:rPr>
               <w:t xml:space="preserve">Car club existing</w:t>
             </w:r>
           </w:p>
@@ -1822,6 +2110,10 @@
               <w:pStyle w:val="styled"/>
             </w:pPr>
             <w:r>
+              <w:rPr>
+                <w:b/>
+                <w:bCs/>
+              </w:rPr>
               <w:t xml:space="preserve">Car club proposed</w:t>
             </w:r>
           </w:p>
@@ -1841,6 +2133,10 @@
               <w:pStyle w:val="styled"/>
             </w:pPr>
             <w:r>
+              <w:rPr>
+                <w:b/>
+                <w:bCs/>
+              </w:rPr>
               <w:t xml:space="preserve">Other existing</w:t>
             </w:r>
           </w:p>
@@ -1860,6 +2156,10 @@
               <w:pStyle w:val="styled"/>
             </w:pPr>
             <w:r>
+              <w:rPr>
+                <w:b/>
+                <w:bCs/>
+              </w:rPr>
               <w:t xml:space="preserve">Other proposed</w:t>
             </w:r>
           </w:p>
@@ -1893,7 +2193,7 @@
     </w:p>
     <w:tbl>
       <w:tblPr>
-        <w:tblW w:type="pct" w:w="100%"/>
+        <w:tblW w:type="dxa" w:w="9040"/>
         <w:tblBorders>
           <w:top w:val="single" w:color="auto" w:sz="4"/>
           <w:left w:val="single" w:color="auto" w:sz="4"/>
@@ -1914,6 +2214,10 @@
               <w:pStyle w:val="styled"/>
             </w:pPr>
             <w:r>
+              <w:rPr>
+                <w:b/>
+                <w:bCs/>
+              </w:rPr>
               <w:t xml:space="preserve">I / We hereby apply for Lawful development: Existing use as described in this form and accompanying plans/drawings and additional information. I / We confirm that, to the best of my/our knowledge, any facts stated are true and accurate and any opinions given are the genuine options of the persons giving them. I / We also accept that: Once submitted, this information will be transmitted to the Local Planning Authority and, once validated by them, be made available as part of a public register and on the authority's website; our system will automatically generate and send you emails in regard to the submission of this application.</w:t>
             </w:r>
           </w:p>
@@ -1936,6 +2240,10 @@
               <w:pStyle w:val="styled"/>
             </w:pPr>
             <w:r>
+              <w:rPr>
+                <w:b/>
+                <w:bCs/>
+              </w:rPr>
               <w:t xml:space="preserve">Date</w:t>
             </w:r>
           </w:p>
@@ -1972,7 +2280,7 @@
     </w:p>
     <w:tbl>
       <w:tblPr>
-        <w:tblW w:type="pct" w:w="100%"/>
+        <w:tblW w:type="dxa" w:w="9040"/>
         <w:tblBorders>
           <w:top w:val="single" w:color="auto" w:sz="4"/>
           <w:left w:val="single" w:color="auto" w:sz="4"/>
@@ -1993,6 +2301,10 @@
               <w:pStyle w:val="styled"/>
             </w:pPr>
             <w:r>
+              <w:rPr>
+                <w:b/>
+                <w:bCs/>
+              </w:rPr>
               <w:t xml:space="preserve">Phone</w:t>
             </w:r>
           </w:p>
@@ -2015,6 +2327,10 @@
               <w:pStyle w:val="styled"/>
             </w:pPr>
             <w:r>
+              <w:rPr>
+                <w:b/>
+                <w:bCs/>
+              </w:rPr>
               <w:t xml:space="preserve">Email</w:t>
             </w:r>
           </w:p>
@@ -2051,7 +2367,7 @@
     </w:p>
     <w:tbl>
       <w:tblPr>
-        <w:tblW w:type="pct" w:w="100%"/>
+        <w:tblW w:type="dxa" w:w="9040"/>
         <w:tblBorders>
           <w:top w:val="single" w:color="auto" w:sz="4"/>
           <w:left w:val="single" w:color="auto" w:sz="4"/>
@@ -2072,6 +2388,10 @@
               <w:pStyle w:val="styled"/>
             </w:pPr>
             <w:r>
+              <w:rPr>
+                <w:b/>
+                <w:bCs/>
+              </w:rPr>
               <w:t xml:space="preserve">Phone</w:t>
             </w:r>
           </w:p>
@@ -2091,6 +2411,10 @@
               <w:pStyle w:val="styled"/>
             </w:pPr>
             <w:r>
+              <w:rPr>
+                <w:b/>
+                <w:bCs/>
+              </w:rPr>
               <w:t xml:space="preserve">Email</w:t>
             </w:r>
           </w:p>
@@ -2124,7 +2448,7 @@
     </w:p>
     <w:tbl>
       <w:tblPr>
-        <w:tblW w:type="pct" w:w="100%"/>
+        <w:tblW w:type="dxa" w:w="9040"/>
         <w:tblBorders>
           <w:top w:val="single" w:color="auto" w:sz="4"/>
           <w:left w:val="single" w:color="auto" w:sz="4"/>
@@ -2145,6 +2469,10 @@
               <w:pStyle w:val="styled"/>
             </w:pPr>
             <w:r>
+              <w:rPr>
+                <w:b/>
+                <w:bCs/>
+              </w:rPr>
               <w:t xml:space="preserve">Can the site be seen from a: Public road, Public footpath, Bridleway, Or other public land?</w:t>
             </w:r>
           </w:p>
@@ -2167,6 +2495,10 @@
               <w:pStyle w:val="styled"/>
             </w:pPr>
             <w:r>
+              <w:rPr>
+                <w:b/>
+                <w:bCs/>
+              </w:rPr>
               <w:t xml:space="preserve">If the planning authority needs to make an appointment to carry out a site visit, whom should they contact?</w:t>
             </w:r>
           </w:p>
@@ -2189,6 +2521,10 @@
               <w:pStyle w:val="styled"/>
             </w:pPr>
             <w:r>
+              <w:rPr>
+                <w:b/>
+                <w:bCs/>
+              </w:rPr>
               <w:t xml:space="preserve">Name</w:t>
             </w:r>
           </w:p>
@@ -2208,6 +2544,10 @@
               <w:pStyle w:val="styled"/>
             </w:pPr>
             <w:r>
+              <w:rPr>
+                <w:b/>
+                <w:bCs/>
+              </w:rPr>
               <w:t xml:space="preserve">Phone</w:t>
             </w:r>
           </w:p>
@@ -2227,6 +2567,10 @@
               <w:pStyle w:val="styled"/>
             </w:pPr>
             <w:r>
+              <w:rPr>
+                <w:b/>
+                <w:bCs/>
+              </w:rPr>
               <w:t xml:space="preserve">Email</w:t>
             </w:r>
           </w:p>

</xml_diff>

<commit_message>
Set explicit column widths
</commit_message>
<xml_diff>
--- a/examples/LDCEExample.docx
+++ b/examples/LDCEExample.docx
@@ -67,8 +67,8 @@
         </w:tblBorders>
       </w:tblPr>
       <w:tblGrid>
-        <w:gridCol w:w="100"/>
-        <w:gridCol w:w="100"/>
+        <w:gridCol w:w="4520"/>
+        <w:gridCol w:w="4520"/>
       </w:tblGrid>
       <w:tr>
         <w:tc>
@@ -151,8 +151,8 @@
         </w:tblBorders>
       </w:tblPr>
       <w:tblGrid>
-        <w:gridCol w:w="100"/>
-        <w:gridCol w:w="100"/>
+        <w:gridCol w:w="4520"/>
+        <w:gridCol w:w="4520"/>
       </w:tblGrid>
       <w:tr>
         <w:tc>
@@ -261,8 +261,8 @@
         </w:tblBorders>
       </w:tblPr>
       <w:tblGrid>
-        <w:gridCol w:w="100"/>
-        <w:gridCol w:w="100"/>
+        <w:gridCol w:w="4520"/>
+        <w:gridCol w:w="4520"/>
       </w:tblGrid>
       <w:tr>
         <w:tc>
@@ -342,8 +342,8 @@
         </w:tblBorders>
       </w:tblPr>
       <w:tblGrid>
-        <w:gridCol w:w="100"/>
-        <w:gridCol w:w="100"/>
+        <w:gridCol w:w="4520"/>
+        <w:gridCol w:w="4520"/>
       </w:tblGrid>
       <w:tr>
         <w:tc>
@@ -366,7 +366,7 @@
               <w:pStyle w:val="styled"/>
             </w:pPr>
             <w:r>
-              <w:t xml:space="preserve">Yes</w:t>
+              <w:t xml:space="preserve">false</w:t>
             </w:r>
           </w:p>
         </w:tc>
@@ -495,8 +495,8 @@
         </w:tblBorders>
       </w:tblPr>
       <w:tblGrid>
-        <w:gridCol w:w="100"/>
-        <w:gridCol w:w="100"/>
+        <w:gridCol w:w="4520"/>
+        <w:gridCol w:w="4520"/>
       </w:tblGrid>
       <w:tr>
         <w:tc>
@@ -668,8 +668,8 @@
         </w:tblBorders>
       </w:tblPr>
       <w:tblGrid>
-        <w:gridCol w:w="100"/>
-        <w:gridCol w:w="100"/>
+        <w:gridCol w:w="4520"/>
+        <w:gridCol w:w="4520"/>
       </w:tblGrid>
       <w:tr>
         <w:tc>
@@ -752,8 +752,8 @@
         </w:tblBorders>
       </w:tblPr>
       <w:tblGrid>
-        <w:gridCol w:w="100"/>
-        <w:gridCol w:w="100"/>
+        <w:gridCol w:w="4520"/>
+        <w:gridCol w:w="4520"/>
       </w:tblGrid>
       <w:tr>
         <w:tc>
@@ -856,8 +856,8 @@
         </w:tblBorders>
       </w:tblPr>
       <w:tblGrid>
-        <w:gridCol w:w="100"/>
-        <w:gridCol w:w="100"/>
+        <w:gridCol w:w="4520"/>
+        <w:gridCol w:w="4520"/>
       </w:tblGrid>
       <w:tr>
         <w:tc>
@@ -914,8 +914,8 @@
         </w:tblBorders>
       </w:tblPr>
       <w:tblGrid>
-        <w:gridCol w:w="100"/>
-        <w:gridCol w:w="100"/>
+        <w:gridCol w:w="4520"/>
+        <w:gridCol w:w="4520"/>
       </w:tblGrid>
       <w:tr>
         <w:tc>
@@ -1018,8 +1018,8 @@
         </w:tblBorders>
       </w:tblPr>
       <w:tblGrid>
-        <w:gridCol w:w="100"/>
-        <w:gridCol w:w="100"/>
+        <w:gridCol w:w="4520"/>
+        <w:gridCol w:w="4520"/>
       </w:tblGrid>
       <w:tr>
         <w:tc>
@@ -1565,8 +1565,8 @@
         </w:tblBorders>
       </w:tblPr>
       <w:tblGrid>
-        <w:gridCol w:w="100"/>
-        <w:gridCol w:w="100"/>
+        <w:gridCol w:w="4520"/>
+        <w:gridCol w:w="4520"/>
       </w:tblGrid>
       <w:tr>
         <w:tc>
@@ -2204,8 +2204,8 @@
         </w:tblBorders>
       </w:tblPr>
       <w:tblGrid>
-        <w:gridCol w:w="100"/>
-        <w:gridCol w:w="100"/>
+        <w:gridCol w:w="4520"/>
+        <w:gridCol w:w="4520"/>
       </w:tblGrid>
       <w:tr>
         <w:tc>
@@ -2291,8 +2291,8 @@
         </w:tblBorders>
       </w:tblPr>
       <w:tblGrid>
-        <w:gridCol w:w="100"/>
-        <w:gridCol w:w="100"/>
+        <w:gridCol w:w="4520"/>
+        <w:gridCol w:w="4520"/>
       </w:tblGrid>
       <w:tr>
         <w:tc>
@@ -2378,8 +2378,8 @@
         </w:tblBorders>
       </w:tblPr>
       <w:tblGrid>
-        <w:gridCol w:w="100"/>
-        <w:gridCol w:w="100"/>
+        <w:gridCol w:w="4520"/>
+        <w:gridCol w:w="4520"/>
       </w:tblGrid>
       <w:tr>
         <w:tc>
@@ -2459,8 +2459,8 @@
         </w:tblBorders>
       </w:tblPr>
       <w:tblGrid>
-        <w:gridCol w:w="100"/>
-        <w:gridCol w:w="100"/>
+        <w:gridCol w:w="4520"/>
+        <w:gridCol w:w="4520"/>
       </w:tblGrid>
       <w:tr>
         <w:tc>

</xml_diff>